<commit_message>
added new PPT, added Handout, changed code in Bills
</commit_message>
<xml_diff>
--- a/doc/Handout_MVC.docx
+++ b/doc/Handout_MVC.docx
@@ -6,26 +6,1118 @@
       <w:pPr>
         <w:pStyle w:val="IntenseQuote"/>
         <w:rPr>
-          <w:lang w:val="en-GB"/>
-        </w:rPr>
-      </w:pPr>
-      <w:r>
-        <w:rPr>
-          <w:lang w:val="en-GB"/>
-        </w:rPr>
-        <w:t>Model View Controller</w:t>
-      </w:r>
-    </w:p>
-    <w:p>
-      <w:pPr>
-        <w:rPr>
-          <w:lang w:val="en-GB"/>
+          <w:sz w:val="32"/>
+        </w:rPr>
+      </w:pPr>
+      <w:r>
+        <w:rPr>
+          <w:sz w:val="32"/>
+        </w:rPr>
+        <w:t>MVC</w:t>
+      </w:r>
+    </w:p>
+    <w:p>
+      <w:pPr>
+        <w:rPr>
+          <w:sz w:val="28"/>
+          <w:szCs w:val="26"/>
+        </w:rPr>
+      </w:pPr>
+      <w:r>
+        <w:rPr>
+          <w:b/>
+          <w:color w:val="FF0000"/>
+          <w:sz w:val="28"/>
+          <w:szCs w:val="26"/>
+        </w:rPr>
+        <w:t>M</w:t>
+      </w:r>
+      <w:r>
+        <w:rPr>
+          <w:sz w:val="28"/>
+          <w:szCs w:val="26"/>
+        </w:rPr>
+        <w:t xml:space="preserve">odel </w:t>
+      </w:r>
+      <w:r>
+        <w:rPr>
+          <w:b/>
+          <w:color w:val="FF0000"/>
+          <w:sz w:val="28"/>
+          <w:szCs w:val="26"/>
+        </w:rPr>
+        <w:t>V</w:t>
+      </w:r>
+      <w:r>
+        <w:rPr>
+          <w:sz w:val="28"/>
+          <w:szCs w:val="26"/>
+        </w:rPr>
+        <w:t xml:space="preserve">iew </w:t>
+      </w:r>
+      <w:r>
+        <w:rPr>
+          <w:b/>
+          <w:color w:val="FF0000"/>
+          <w:sz w:val="28"/>
+          <w:szCs w:val="26"/>
+        </w:rPr>
+        <w:t>C</w:t>
+      </w:r>
+      <w:r>
+        <w:rPr>
+          <w:sz w:val="28"/>
+          <w:szCs w:val="26"/>
+        </w:rPr>
+        <w:t>ontroller</w:t>
+      </w:r>
+    </w:p>
+    <w:p>
+      <w:pPr>
+        <w:rPr>
+          <w:sz w:val="26"/>
+          <w:szCs w:val="26"/>
+        </w:rPr>
+      </w:pPr>
+      <w:r>
+        <w:rPr>
+          <w:sz w:val="26"/>
+          <w:szCs w:val="26"/>
+        </w:rPr>
+        <w:t xml:space="preserve">Auch bekannt unter </w:t>
+      </w:r>
+      <w:r>
+        <w:rPr>
+          <w:b/>
+          <w:sz w:val="26"/>
+          <w:szCs w:val="26"/>
+        </w:rPr>
+        <w:t>MVVM</w:t>
+      </w:r>
+      <w:r>
+        <w:rPr>
+          <w:sz w:val="26"/>
+          <w:szCs w:val="26"/>
+        </w:rPr>
+        <w:t xml:space="preserve"> (</w:t>
+      </w:r>
+      <w:r>
+        <w:rPr>
+          <w:b/>
+          <w:sz w:val="26"/>
+          <w:szCs w:val="26"/>
+        </w:rPr>
+        <w:t>M</w:t>
+      </w:r>
+      <w:r>
+        <w:rPr>
+          <w:sz w:val="26"/>
+          <w:szCs w:val="26"/>
+        </w:rPr>
+        <w:t xml:space="preserve">odel </w:t>
+      </w:r>
+      <w:r>
+        <w:rPr>
+          <w:b/>
+          <w:sz w:val="26"/>
+          <w:szCs w:val="26"/>
+        </w:rPr>
+        <w:t>V</w:t>
+      </w:r>
+      <w:r>
+        <w:rPr>
+          <w:sz w:val="26"/>
+          <w:szCs w:val="26"/>
+        </w:rPr>
+        <w:t xml:space="preserve">iew </w:t>
+      </w:r>
+      <w:proofErr w:type="spellStart"/>
+      <w:r>
+        <w:rPr>
+          <w:b/>
+          <w:sz w:val="26"/>
+          <w:szCs w:val="26"/>
+        </w:rPr>
+        <w:t>V</w:t>
+      </w:r>
+      <w:r>
+        <w:rPr>
+          <w:sz w:val="26"/>
+          <w:szCs w:val="26"/>
+        </w:rPr>
+        <w:t>iew</w:t>
+      </w:r>
+      <w:r>
+        <w:rPr>
+          <w:b/>
+          <w:sz w:val="26"/>
+          <w:szCs w:val="26"/>
+        </w:rPr>
+        <w:t>M</w:t>
+      </w:r>
+      <w:r>
+        <w:rPr>
+          <w:sz w:val="26"/>
+          <w:szCs w:val="26"/>
+        </w:rPr>
+        <w:t>odel</w:t>
+      </w:r>
+      <w:proofErr w:type="spellEnd"/>
+      <w:r>
+        <w:rPr>
+          <w:sz w:val="26"/>
+          <w:szCs w:val="26"/>
+        </w:rPr>
+        <w:t xml:space="preserve">) oder </w:t>
+      </w:r>
+      <w:r>
+        <w:rPr>
+          <w:b/>
+          <w:sz w:val="26"/>
+          <w:szCs w:val="26"/>
+        </w:rPr>
+        <w:t>MVP</w:t>
+      </w:r>
+      <w:r>
+        <w:rPr>
+          <w:sz w:val="26"/>
+          <w:szCs w:val="26"/>
+        </w:rPr>
+        <w:t xml:space="preserve"> (</w:t>
+      </w:r>
+      <w:r>
+        <w:rPr>
+          <w:b/>
+          <w:sz w:val="26"/>
+          <w:szCs w:val="26"/>
+        </w:rPr>
+        <w:t>M</w:t>
+      </w:r>
+      <w:r>
+        <w:rPr>
+          <w:sz w:val="26"/>
+          <w:szCs w:val="26"/>
+        </w:rPr>
+        <w:t xml:space="preserve">odel </w:t>
+      </w:r>
+      <w:r>
+        <w:rPr>
+          <w:b/>
+          <w:sz w:val="26"/>
+          <w:szCs w:val="26"/>
+        </w:rPr>
+        <w:t>V</w:t>
+      </w:r>
+      <w:r>
+        <w:rPr>
+          <w:sz w:val="26"/>
+          <w:szCs w:val="26"/>
+        </w:rPr>
+        <w:t xml:space="preserve">iew </w:t>
+      </w:r>
+      <w:proofErr w:type="spellStart"/>
+      <w:r>
+        <w:rPr>
+          <w:b/>
+          <w:sz w:val="26"/>
+          <w:szCs w:val="26"/>
+        </w:rPr>
+        <w:t>P</w:t>
+      </w:r>
+      <w:r>
+        <w:rPr>
+          <w:sz w:val="26"/>
+          <w:szCs w:val="26"/>
+        </w:rPr>
+        <w:t>resenter</w:t>
+      </w:r>
+      <w:proofErr w:type="spellEnd"/>
+      <w:r>
+        <w:rPr>
+          <w:sz w:val="26"/>
+          <w:szCs w:val="26"/>
+        </w:rPr>
+        <w:t>)</w:t>
+      </w:r>
+    </w:p>
+    <w:p>
+      <w:pPr>
+        <w:rPr>
+          <w:sz w:val="26"/>
+          <w:szCs w:val="26"/>
+        </w:rPr>
+      </w:pPr>
+    </w:p>
+    <w:p>
+      <w:pPr>
+        <w:rPr>
+          <w:sz w:val="26"/>
+          <w:szCs w:val="26"/>
+        </w:rPr>
+      </w:pPr>
+      <w:r>
+        <w:rPr>
+          <w:sz w:val="26"/>
+          <w:szCs w:val="26"/>
+        </w:rPr>
+        <w:t>D</w:t>
+      </w:r>
+      <w:r>
+        <w:rPr>
+          <w:sz w:val="26"/>
+          <w:szCs w:val="26"/>
+        </w:rPr>
+        <w:t>iese</w:t>
+      </w:r>
+      <w:r>
+        <w:rPr>
+          <w:sz w:val="26"/>
+          <w:szCs w:val="26"/>
+        </w:rPr>
+        <w:t xml:space="preserve"> Designpattern trennt Business Logik </w:t>
+      </w:r>
+      <w:r>
+        <w:rPr>
+          <w:sz w:val="26"/>
+          <w:szCs w:val="26"/>
+        </w:rPr>
+        <w:t xml:space="preserve">sauber </w:t>
+      </w:r>
+      <w:r>
+        <w:rPr>
+          <w:sz w:val="26"/>
+          <w:szCs w:val="26"/>
+        </w:rPr>
+        <w:t xml:space="preserve">von der Präsentationslogik. Durch diese saubere Trennung können Änderungen leicht vorgenommen werden. </w:t>
+      </w:r>
+    </w:p>
+    <w:p>
+      <w:pPr>
+        <w:rPr>
+          <w:sz w:val="26"/>
+          <w:szCs w:val="26"/>
         </w:rPr>
       </w:pPr>
       <w:bookmarkStart w:id="0" w:name="_GoBack"/>
       <w:bookmarkEnd w:id="0"/>
     </w:p>
+    <w:p>
+      <w:pPr>
+        <w:rPr>
+          <w:sz w:val="26"/>
+          <w:szCs w:val="26"/>
+        </w:rPr>
+      </w:pPr>
+      <w:r>
+        <w:rPr>
+          <w:sz w:val="26"/>
+          <w:szCs w:val="26"/>
+        </w:rPr>
+        <w:t xml:space="preserve">Diese Trennung wird in </w:t>
+      </w:r>
+      <w:r>
+        <w:rPr>
+          <w:b/>
+          <w:sz w:val="26"/>
+          <w:szCs w:val="26"/>
+        </w:rPr>
+        <w:t>drei Klassen</w:t>
+      </w:r>
+      <w:r>
+        <w:rPr>
+          <w:sz w:val="26"/>
+          <w:szCs w:val="26"/>
+        </w:rPr>
+        <w:t xml:space="preserve"> aufgeteilt: </w:t>
+      </w:r>
+    </w:p>
+    <w:p>
+      <w:pPr>
+        <w:pStyle w:val="ListParagraph"/>
+        <w:numPr>
+          <w:ilvl w:val="0"/>
+          <w:numId w:val="1"/>
+        </w:numPr>
+        <w:rPr>
+          <w:b/>
+          <w:sz w:val="26"/>
+          <w:szCs w:val="26"/>
+        </w:rPr>
+      </w:pPr>
+      <w:r>
+        <w:rPr>
+          <w:b/>
+          <w:sz w:val="26"/>
+          <w:szCs w:val="26"/>
+        </w:rPr>
+        <w:t>View</w:t>
+      </w:r>
+    </w:p>
+    <w:p>
+      <w:pPr>
+        <w:pStyle w:val="ListParagraph"/>
+        <w:numPr>
+          <w:ilvl w:val="1"/>
+          <w:numId w:val="1"/>
+        </w:numPr>
+        <w:rPr>
+          <w:sz w:val="26"/>
+          <w:szCs w:val="26"/>
+        </w:rPr>
+      </w:pPr>
+      <w:r>
+        <w:rPr>
+          <w:sz w:val="26"/>
+          <w:szCs w:val="26"/>
+        </w:rPr>
+        <w:t>Beschäftigt sich mit der</w:t>
+      </w:r>
+      <w:r>
+        <w:rPr>
+          <w:sz w:val="26"/>
+          <w:szCs w:val="26"/>
+        </w:rPr>
+        <w:t xml:space="preserve"> Struktur und</w:t>
+      </w:r>
+      <w:r>
+        <w:rPr>
+          <w:sz w:val="26"/>
+          <w:szCs w:val="26"/>
+        </w:rPr>
+        <w:t xml:space="preserve"> Darstellung der Daten, dem User Interface</w:t>
+      </w:r>
+    </w:p>
+    <w:p>
+      <w:pPr>
+        <w:pStyle w:val="ListParagraph"/>
+        <w:numPr>
+          <w:ilvl w:val="1"/>
+          <w:numId w:val="1"/>
+        </w:numPr>
+        <w:rPr>
+          <w:sz w:val="26"/>
+          <w:szCs w:val="26"/>
+        </w:rPr>
+      </w:pPr>
+      <w:r>
+        <w:rPr>
+          <w:sz w:val="26"/>
+          <w:szCs w:val="26"/>
+        </w:rPr>
+        <w:t xml:space="preserve">Interagiert mit dem Controller mit </w:t>
+      </w:r>
+      <w:proofErr w:type="spellStart"/>
+      <w:r>
+        <w:rPr>
+          <w:sz w:val="26"/>
+          <w:szCs w:val="26"/>
+        </w:rPr>
+        <w:t>DataBinding</w:t>
+      </w:r>
+      <w:proofErr w:type="spellEnd"/>
+      <w:r>
+        <w:rPr>
+          <w:sz w:val="26"/>
+          <w:szCs w:val="26"/>
+        </w:rPr>
+        <w:t xml:space="preserve"> und Commands</w:t>
+      </w:r>
+    </w:p>
+    <w:p>
+      <w:pPr>
+        <w:pStyle w:val="ListParagraph"/>
+        <w:numPr>
+          <w:ilvl w:val="0"/>
+          <w:numId w:val="1"/>
+        </w:numPr>
+        <w:rPr>
+          <w:b/>
+          <w:sz w:val="26"/>
+          <w:szCs w:val="26"/>
+        </w:rPr>
+      </w:pPr>
+      <w:r>
+        <w:rPr>
+          <w:b/>
+          <w:sz w:val="26"/>
+          <w:szCs w:val="26"/>
+        </w:rPr>
+        <w:t>Controller</w:t>
+      </w:r>
+    </w:p>
+    <w:p>
+      <w:pPr>
+        <w:pStyle w:val="ListParagraph"/>
+        <w:numPr>
+          <w:ilvl w:val="1"/>
+          <w:numId w:val="1"/>
+        </w:numPr>
+        <w:rPr>
+          <w:sz w:val="26"/>
+          <w:szCs w:val="26"/>
+        </w:rPr>
+      </w:pPr>
+      <w:r>
+        <w:rPr>
+          <w:sz w:val="26"/>
+          <w:szCs w:val="26"/>
+        </w:rPr>
+        <w:t>Koordiniert View Interaktionen mit dem Model</w:t>
+      </w:r>
+    </w:p>
+    <w:p>
+      <w:pPr>
+        <w:pStyle w:val="ListParagraph"/>
+        <w:numPr>
+          <w:ilvl w:val="0"/>
+          <w:numId w:val="1"/>
+        </w:numPr>
+        <w:rPr>
+          <w:b/>
+          <w:sz w:val="26"/>
+          <w:szCs w:val="26"/>
+        </w:rPr>
+      </w:pPr>
+      <w:r>
+        <w:rPr>
+          <w:b/>
+          <w:sz w:val="26"/>
+          <w:szCs w:val="26"/>
+        </w:rPr>
+        <w:t xml:space="preserve">Model </w:t>
+      </w:r>
+    </w:p>
+    <w:p>
+      <w:pPr>
+        <w:pStyle w:val="ListParagraph"/>
+        <w:numPr>
+          <w:ilvl w:val="1"/>
+          <w:numId w:val="1"/>
+        </w:numPr>
+        <w:rPr>
+          <w:sz w:val="26"/>
+          <w:szCs w:val="26"/>
+        </w:rPr>
+      </w:pPr>
+      <w:r>
+        <w:rPr>
+          <w:sz w:val="26"/>
+          <w:szCs w:val="26"/>
+        </w:rPr>
+        <w:t>Enthält Business Data und Logik</w:t>
+      </w:r>
+    </w:p>
+    <w:p>
+      <w:pPr>
+        <w:pStyle w:val="ListParagraph"/>
+        <w:numPr>
+          <w:ilvl w:val="1"/>
+          <w:numId w:val="1"/>
+        </w:numPr>
+        <w:rPr>
+          <w:sz w:val="26"/>
+          <w:szCs w:val="26"/>
+        </w:rPr>
+      </w:pPr>
+      <w:r>
+        <w:rPr>
+          <w:sz w:val="26"/>
+          <w:szCs w:val="26"/>
+        </w:rPr>
+        <w:t>Implementiert bestimmte Interfaces um Benachrichtigungen bekannt zugeben</w:t>
+      </w:r>
+    </w:p>
+    <w:p>
+      <w:pPr>
+        <w:rPr>
+          <w:sz w:val="26"/>
+          <w:szCs w:val="26"/>
+        </w:rPr>
+      </w:pPr>
+    </w:p>
+    <w:p>
+      <w:pPr>
+        <w:rPr>
+          <w:sz w:val="26"/>
+          <w:szCs w:val="26"/>
+        </w:rPr>
+      </w:pPr>
+    </w:p>
+    <w:p>
+      <w:pPr>
+        <w:rPr>
+          <w:sz w:val="26"/>
+          <w:szCs w:val="26"/>
+        </w:rPr>
+      </w:pPr>
+      <w:r>
+        <w:rPr>
+          <w:noProof/>
+          <w:sz w:val="26"/>
+          <w:szCs w:val="26"/>
+        </w:rPr>
+        <w:drawing>
+          <wp:inline distT="0" distB="0" distL="0" distR="0" wp14:anchorId="2268DAA6" wp14:editId="5FD95AC7">
+            <wp:extent cx="6137131" cy="1800225"/>
+            <wp:effectExtent l="0" t="0" r="0" b="0"/>
+            <wp:docPr id="1" name="Picture 1"/>
+            <wp:cNvGraphicFramePr>
+              <a:graphicFrameLocks xmlns:a="http://schemas.openxmlformats.org/drawingml/2006/main" noChangeAspect="1"/>
+            </wp:cNvGraphicFramePr>
+            <a:graphic xmlns:a="http://schemas.openxmlformats.org/drawingml/2006/main">
+              <a:graphicData uri="http://schemas.openxmlformats.org/drawingml/2006/picture">
+                <pic:pic xmlns:pic="http://schemas.openxmlformats.org/drawingml/2006/picture">
+                  <pic:nvPicPr>
+                    <pic:cNvPr id="0" name="Picture 1"/>
+                    <pic:cNvPicPr>
+                      <a:picLocks noChangeAspect="1" noChangeArrowheads="1"/>
+                    </pic:cNvPicPr>
+                  </pic:nvPicPr>
+                  <pic:blipFill>
+                    <a:blip r:embed="rId7">
+                      <a:extLst>
+                        <a:ext uri="{28A0092B-C50C-407E-A947-70E740481C1C}">
+                          <a14:useLocalDpi xmlns:a14="http://schemas.microsoft.com/office/drawing/2010/main" val="0"/>
+                        </a:ext>
+                      </a:extLst>
+                    </a:blip>
+                    <a:srcRect/>
+                    <a:stretch>
+                      <a:fillRect/>
+                    </a:stretch>
+                  </pic:blipFill>
+                  <pic:spPr bwMode="auto">
+                    <a:xfrm>
+                      <a:off x="0" y="0"/>
+                      <a:ext cx="6148564" cy="1803579"/>
+                    </a:xfrm>
+                    <a:prstGeom prst="rect">
+                      <a:avLst/>
+                    </a:prstGeom>
+                    <a:noFill/>
+                    <a:ln>
+                      <a:noFill/>
+                    </a:ln>
+                  </pic:spPr>
+                </pic:pic>
+              </a:graphicData>
+            </a:graphic>
+          </wp:inline>
+        </w:drawing>
+      </w:r>
+    </w:p>
+    <w:p/>
+    <w:p/>
+    <w:p>
+      <w:pPr>
+        <w:pStyle w:val="Heading1"/>
+        <w:rPr>
+          <w:sz w:val="36"/>
+        </w:rPr>
+      </w:pPr>
+      <w:r>
+        <w:rPr>
+          <w:sz w:val="36"/>
+        </w:rPr>
+        <w:lastRenderedPageBreak/>
+        <w:t>View:</w:t>
+      </w:r>
+    </w:p>
+    <w:p>
+      <w:pPr>
+        <w:rPr>
+          <w:sz w:val="26"/>
+          <w:szCs w:val="26"/>
+        </w:rPr>
+      </w:pPr>
+      <w:r>
+        <w:rPr>
+          <w:sz w:val="26"/>
+          <w:szCs w:val="26"/>
+        </w:rPr>
+        <w:t xml:space="preserve">Die View ist ein Visuelles Element, könnte z.B. eine Page oder ein </w:t>
+      </w:r>
+      <w:proofErr w:type="spellStart"/>
+      <w:r>
+        <w:rPr>
+          <w:sz w:val="26"/>
+          <w:szCs w:val="26"/>
+        </w:rPr>
+        <w:t>Window</w:t>
+      </w:r>
+      <w:proofErr w:type="spellEnd"/>
+      <w:r>
+        <w:rPr>
+          <w:sz w:val="26"/>
+          <w:szCs w:val="26"/>
+        </w:rPr>
+        <w:t xml:space="preserve"> sein. Die View referenziert </w:t>
+      </w:r>
+      <w:r>
+        <w:rPr>
+          <w:sz w:val="26"/>
+          <w:szCs w:val="26"/>
+        </w:rPr>
+        <w:t xml:space="preserve">den Controller (z.B. mit </w:t>
+      </w:r>
+      <w:proofErr w:type="spellStart"/>
+      <w:r>
+        <w:rPr>
+          <w:sz w:val="26"/>
+          <w:szCs w:val="26"/>
+        </w:rPr>
+        <w:t>DataContext</w:t>
+      </w:r>
+      <w:proofErr w:type="spellEnd"/>
+      <w:r>
+        <w:rPr>
+          <w:sz w:val="26"/>
+          <w:szCs w:val="26"/>
+        </w:rPr>
+        <w:t xml:space="preserve"> in WPF) und </w:t>
+      </w:r>
+      <w:r>
+        <w:rPr>
+          <w:b/>
+          <w:i/>
+          <w:sz w:val="26"/>
+          <w:szCs w:val="26"/>
+        </w:rPr>
+        <w:t>bindet</w:t>
+      </w:r>
+      <w:r>
+        <w:rPr>
+          <w:sz w:val="26"/>
+          <w:szCs w:val="26"/>
+        </w:rPr>
+        <w:t xml:space="preserve"> dann an bestimmte </w:t>
+      </w:r>
+      <w:r>
+        <w:rPr>
+          <w:b/>
+          <w:sz w:val="26"/>
+          <w:szCs w:val="26"/>
+        </w:rPr>
+        <w:t>Properties</w:t>
+      </w:r>
+      <w:r>
+        <w:rPr>
+          <w:sz w:val="26"/>
+          <w:szCs w:val="26"/>
+        </w:rPr>
+        <w:t xml:space="preserve"> </w:t>
+      </w:r>
+      <w:r>
+        <w:rPr>
+          <w:sz w:val="26"/>
+          <w:szCs w:val="26"/>
+        </w:rPr>
+        <w:t xml:space="preserve">oder </w:t>
+      </w:r>
+      <w:r>
+        <w:rPr>
+          <w:b/>
+          <w:sz w:val="26"/>
+          <w:szCs w:val="26"/>
+        </w:rPr>
+        <w:t>Commands</w:t>
+      </w:r>
+      <w:r>
+        <w:rPr>
+          <w:sz w:val="26"/>
+          <w:szCs w:val="26"/>
+        </w:rPr>
+        <w:t xml:space="preserve"> </w:t>
+      </w:r>
+      <w:r>
+        <w:rPr>
+          <w:sz w:val="26"/>
+          <w:szCs w:val="26"/>
+        </w:rPr>
+        <w:t>vom Controller</w:t>
+      </w:r>
+      <w:r>
+        <w:rPr>
+          <w:sz w:val="26"/>
+          <w:szCs w:val="26"/>
+        </w:rPr>
+        <w:t xml:space="preserve">. </w:t>
+      </w:r>
+    </w:p>
+    <w:p>
+      <w:pPr>
+        <w:rPr>
+          <w:sz w:val="26"/>
+          <w:szCs w:val="26"/>
+        </w:rPr>
+      </w:pPr>
+      <w:r>
+        <w:rPr>
+          <w:sz w:val="26"/>
+          <w:szCs w:val="26"/>
+        </w:rPr>
+        <w:t xml:space="preserve">Die View kann Änderungen zum Darstellen von den Properties selbst vornehmen, z.B. könnte die View ein </w:t>
+      </w:r>
+      <w:proofErr w:type="spellStart"/>
+      <w:r>
+        <w:rPr>
+          <w:b/>
+          <w:sz w:val="26"/>
+          <w:szCs w:val="26"/>
+        </w:rPr>
+        <w:t>DateTime</w:t>
+      </w:r>
+      <w:proofErr w:type="spellEnd"/>
+      <w:r>
+        <w:rPr>
+          <w:sz w:val="26"/>
+          <w:szCs w:val="26"/>
+        </w:rPr>
+        <w:t xml:space="preserve"> in ein bestimmtes Ausgabeformat bringen. </w:t>
+      </w:r>
+    </w:p>
+    <w:p>
+      <w:pPr>
+        <w:rPr>
+          <w:sz w:val="26"/>
+          <w:szCs w:val="26"/>
+        </w:rPr>
+      </w:pPr>
+      <w:r>
+        <w:rPr>
+          <w:sz w:val="26"/>
+          <w:szCs w:val="26"/>
+        </w:rPr>
+        <w:t xml:space="preserve">Ebenfalls enthält die View ein Code-Behind File, wo bestimmte Darstellungen ausprogrammiert werden können, welche schwierig z.B. in XAML verwirklicht werden kann. </w:t>
+      </w:r>
+    </w:p>
+    <w:p>
+      <w:pPr>
+        <w:rPr>
+          <w:sz w:val="26"/>
+          <w:szCs w:val="26"/>
+        </w:rPr>
+      </w:pPr>
+    </w:p>
+    <w:p>
+      <w:pPr>
+        <w:pStyle w:val="Heading1"/>
+        <w:rPr>
+          <w:sz w:val="36"/>
+        </w:rPr>
+      </w:pPr>
+      <w:r>
+        <w:rPr>
+          <w:sz w:val="36"/>
+        </w:rPr>
+        <w:t>Controller</w:t>
+      </w:r>
+    </w:p>
+    <w:p>
+      <w:pPr>
+        <w:rPr>
+          <w:sz w:val="26"/>
+          <w:szCs w:val="26"/>
+        </w:rPr>
+      </w:pPr>
+      <w:r>
+        <w:rPr>
+          <w:sz w:val="26"/>
+          <w:szCs w:val="26"/>
+        </w:rPr>
+        <w:t xml:space="preserve">Der Controller ist kein visuelles Element, sondern ist zuständig für einen spezifischen Task in der Anwendung. Der Controller enthält keine Instanz von der View, sondern nur vom Model, jedoch kann die View vom Controller mittels Events benachrichtigt werden (z.B. in C# </w:t>
+      </w:r>
+      <w:proofErr w:type="spellStart"/>
+      <w:r>
+        <w:rPr>
+          <w:sz w:val="26"/>
+          <w:szCs w:val="26"/>
+        </w:rPr>
+        <w:t>INotifyPropertyChanged</w:t>
+      </w:r>
+      <w:proofErr w:type="spellEnd"/>
+      <w:r>
+        <w:rPr>
+          <w:sz w:val="26"/>
+          <w:szCs w:val="26"/>
+        </w:rPr>
+        <w:t>).</w:t>
+      </w:r>
+    </w:p>
+    <w:p>
+      <w:pPr>
+        <w:rPr>
+          <w:sz w:val="26"/>
+          <w:szCs w:val="26"/>
+        </w:rPr>
+      </w:pPr>
+      <w:r>
+        <w:rPr>
+          <w:sz w:val="26"/>
+          <w:szCs w:val="26"/>
+        </w:rPr>
+        <w:t>E</w:t>
+      </w:r>
+      <w:r>
+        <w:rPr>
+          <w:sz w:val="26"/>
+          <w:szCs w:val="26"/>
+        </w:rPr>
+        <w:t xml:space="preserve">benso hat der Controller Properties oder Commands, die für die View durch </w:t>
+      </w:r>
+      <w:proofErr w:type="spellStart"/>
+      <w:r>
+        <w:rPr>
+          <w:sz w:val="26"/>
+          <w:szCs w:val="26"/>
+        </w:rPr>
+        <w:t>DataBinding</w:t>
+      </w:r>
+      <w:proofErr w:type="spellEnd"/>
+      <w:r>
+        <w:rPr>
+          <w:sz w:val="26"/>
+          <w:szCs w:val="26"/>
+        </w:rPr>
+        <w:t xml:space="preserve"> verwendet werden können.</w:t>
+      </w:r>
+    </w:p>
+    <w:p>
+      <w:pPr>
+        <w:rPr>
+          <w:sz w:val="26"/>
+          <w:szCs w:val="26"/>
+        </w:rPr>
+      </w:pPr>
+      <w:r>
+        <w:rPr>
+          <w:sz w:val="26"/>
+          <w:szCs w:val="26"/>
+        </w:rPr>
+        <w:t>Der Controller leitet Interaktionen von der View an das Model weiter</w:t>
+      </w:r>
+      <w:r>
+        <w:rPr>
+          <w:sz w:val="26"/>
+          <w:szCs w:val="26"/>
+        </w:rPr>
+        <w:t>:</w:t>
+      </w:r>
+    </w:p>
+    <w:p>
+      <w:pPr>
+        <w:pStyle w:val="ListParagraph"/>
+        <w:numPr>
+          <w:ilvl w:val="0"/>
+          <w:numId w:val="1"/>
+        </w:numPr>
+        <w:rPr>
+          <w:sz w:val="26"/>
+          <w:szCs w:val="26"/>
+        </w:rPr>
+      </w:pPr>
+      <w:r>
+        <w:rPr>
+          <w:sz w:val="26"/>
+          <w:szCs w:val="26"/>
+        </w:rPr>
+        <w:t>Der Controller kann dabei die Daten in ein passendes Format konvertieren, falls sie nicht für das Model passen</w:t>
+      </w:r>
+    </w:p>
+    <w:p>
+      <w:pPr>
+        <w:pStyle w:val="ListParagraph"/>
+        <w:numPr>
+          <w:ilvl w:val="0"/>
+          <w:numId w:val="1"/>
+        </w:numPr>
+        <w:rPr>
+          <w:sz w:val="26"/>
+          <w:szCs w:val="26"/>
+        </w:rPr>
+      </w:pPr>
+      <w:r>
+        <w:rPr>
+          <w:sz w:val="26"/>
+          <w:szCs w:val="26"/>
+        </w:rPr>
+        <w:t xml:space="preserve">Somit kann der Controller auch durch Interfaces Fehlermeldungen an die View weiterleiten (z.B. </w:t>
+      </w:r>
+      <w:proofErr w:type="spellStart"/>
+      <w:r>
+        <w:rPr>
+          <w:sz w:val="26"/>
+          <w:szCs w:val="26"/>
+        </w:rPr>
+        <w:t>IDataErrorInfo</w:t>
+      </w:r>
+      <w:proofErr w:type="spellEnd"/>
+      <w:r>
+        <w:rPr>
+          <w:sz w:val="26"/>
+          <w:szCs w:val="26"/>
+        </w:rPr>
+        <w:t xml:space="preserve"> </w:t>
+      </w:r>
+      <w:proofErr w:type="spellStart"/>
+      <w:r>
+        <w:rPr>
+          <w:sz w:val="26"/>
+          <w:szCs w:val="26"/>
+        </w:rPr>
+        <w:t>or</w:t>
+      </w:r>
+      <w:proofErr w:type="spellEnd"/>
+      <w:r>
+        <w:rPr>
+          <w:sz w:val="26"/>
+          <w:szCs w:val="26"/>
+        </w:rPr>
+        <w:t xml:space="preserve"> </w:t>
+      </w:r>
+      <w:proofErr w:type="spellStart"/>
+      <w:r>
+        <w:rPr>
+          <w:sz w:val="26"/>
+          <w:szCs w:val="26"/>
+        </w:rPr>
+        <w:t>INotifyDataErrorInfo</w:t>
+      </w:r>
+      <w:proofErr w:type="spellEnd"/>
+      <w:r>
+        <w:rPr>
+          <w:sz w:val="26"/>
+          <w:szCs w:val="26"/>
+        </w:rPr>
+        <w:t xml:space="preserve">) </w:t>
+      </w:r>
+    </w:p>
+    <w:p>
+      <w:pPr>
+        <w:rPr>
+          <w:sz w:val="26"/>
+          <w:szCs w:val="26"/>
+        </w:rPr>
+      </w:pPr>
+    </w:p>
+    <w:p>
+      <w:pPr>
+        <w:pStyle w:val="Heading1"/>
+        <w:rPr>
+          <w:sz w:val="36"/>
+        </w:rPr>
+      </w:pPr>
+      <w:r>
+        <w:rPr>
+          <w:sz w:val="36"/>
+        </w:rPr>
+        <w:t>Model</w:t>
+      </w:r>
+    </w:p>
+    <w:p>
+      <w:pPr>
+        <w:rPr>
+          <w:sz w:val="26"/>
+          <w:szCs w:val="26"/>
+        </w:rPr>
+      </w:pPr>
+      <w:r>
+        <w:rPr>
+          <w:sz w:val="26"/>
+          <w:szCs w:val="26"/>
+        </w:rPr>
+        <w:t>Das Model ist ebenfalls kein visuelles Element. Es ist zuständig für die Business Logik der Anwendung, mittels Berechnungen oder Zugriffe an Datenquellen mittels DAL (Data Access Layer) an Datenbanken oder Rest APIs</w:t>
+      </w:r>
+      <w:r>
+        <w:rPr>
+          <w:sz w:val="26"/>
+          <w:szCs w:val="26"/>
+        </w:rPr>
+        <w:t xml:space="preserve">. </w:t>
+      </w:r>
+    </w:p>
+    <w:p>
+      <w:pPr>
+        <w:rPr>
+          <w:sz w:val="26"/>
+          <w:szCs w:val="26"/>
+        </w:rPr>
+      </w:pPr>
+      <w:r>
+        <w:rPr>
+          <w:sz w:val="26"/>
+          <w:szCs w:val="26"/>
+        </w:rPr>
+        <w:t xml:space="preserve">Das Model enthält </w:t>
+      </w:r>
+      <w:r>
+        <w:rPr>
+          <w:b/>
+          <w:sz w:val="26"/>
+          <w:szCs w:val="26"/>
+        </w:rPr>
+        <w:t>keine Referenzen</w:t>
+      </w:r>
+      <w:r>
+        <w:rPr>
+          <w:sz w:val="26"/>
+          <w:szCs w:val="26"/>
+        </w:rPr>
+        <w:t xml:space="preserve"> an den Controller oder die View, jedoch werden beide mittels Events benachrichtigt (z.B. </w:t>
+      </w:r>
+      <w:proofErr w:type="spellStart"/>
+      <w:r>
+        <w:rPr>
+          <w:b/>
+          <w:sz w:val="26"/>
+          <w:szCs w:val="26"/>
+        </w:rPr>
+        <w:t>INotifyPropertyChanged</w:t>
+      </w:r>
+      <w:proofErr w:type="spellEnd"/>
+      <w:r>
+        <w:rPr>
+          <w:sz w:val="26"/>
+          <w:szCs w:val="26"/>
+        </w:rPr>
+        <w:t xml:space="preserve"> oder </w:t>
+      </w:r>
+      <w:proofErr w:type="spellStart"/>
+      <w:r>
+        <w:rPr>
+          <w:b/>
+          <w:sz w:val="26"/>
+          <w:szCs w:val="26"/>
+        </w:rPr>
+        <w:t>INotifyCollectionChanged</w:t>
+      </w:r>
+      <w:proofErr w:type="spellEnd"/>
+      <w:r>
+        <w:rPr>
+          <w:sz w:val="26"/>
+          <w:szCs w:val="26"/>
+        </w:rPr>
+        <w:t>)</w:t>
+      </w:r>
+      <w:r>
+        <w:rPr>
+          <w:sz w:val="26"/>
+          <w:szCs w:val="26"/>
+        </w:rPr>
+        <w:t xml:space="preserve">. </w:t>
+      </w:r>
+    </w:p>
+    <w:p>
+      <w:pPr>
+        <w:rPr>
+          <w:sz w:val="26"/>
+          <w:szCs w:val="26"/>
+        </w:rPr>
+      </w:pPr>
+    </w:p>
     <w:sectPr>
+      <w:headerReference w:type="default" r:id="rId8"/>
+      <w:footerReference w:type="default" r:id="rId9"/>
       <w:pgSz w:w="11906" w:h="16838"/>
       <w:pgMar w:top="1417" w:right="1417" w:bottom="1134" w:left="1417" w:header="708" w:footer="708" w:gutter="0"/>
       <w:cols w:space="708"/>
@@ -33,6 +1125,285 @@
     </w:sectPr>
   </w:body>
 </w:document>
+</file>
+
+<file path=word/endnotes.xml><?xml version="1.0" encoding="utf-8"?>
+<w:endnotes xmlns:wpc="http://schemas.microsoft.com/office/word/2010/wordprocessingCanvas" xmlns:cx="http://schemas.microsoft.com/office/drawing/2014/chartex" xmlns:cx1="http://schemas.microsoft.com/office/drawing/2015/9/8/chartex" xmlns:cx2="http://schemas.microsoft.com/office/drawing/2015/10/21/chartex" xmlns:cx3="http://schemas.microsoft.com/office/drawing/2016/5/9/chartex" xmlns:cx4="http://schemas.microsoft.com/office/drawing/2016/5/10/chartex" xmlns:cx5="http://schemas.microsoft.com/office/drawing/2016/5/11/chartex" xmlns:cx6="http://schemas.microsoft.com/office/drawing/2016/5/12/chartex" xmlns:cx7="http://schemas.microsoft.com/office/drawing/2016/5/13/chartex" xmlns:cx8="http://schemas.microsoft.com/office/drawing/2016/5/14/chartex" xmlns:mc="http://schemas.openxmlformats.org/markup-compatibility/2006" xmlns:aink="http://schemas.microsoft.com/office/drawing/2016/ink" xmlns:am3d="http://schemas.microsoft.com/office/drawing/2017/model3d" xmlns:o="urn:schemas-microsoft-com:office:office" xmlns:r="http://schemas.openxmlformats.org/officeDocument/2006/relationships" xmlns:m="http://schemas.openxmlformats.org/officeDocument/2006/math" xmlns:v="urn:schemas-microsoft-com:vml" xmlns:wp14="http://schemas.microsoft.com/office/word/2010/wordprocessingDrawing" xmlns:wp="http://schemas.openxmlformats.org/drawingml/2006/wordprocessingDrawing" xmlns:w10="urn:schemas-microsoft-com:office:word" xmlns:w="http://schemas.openxmlformats.org/wordprocessingml/2006/main" xmlns:w14="http://schemas.microsoft.com/office/word/2010/wordml" xmlns:w15="http://schemas.microsoft.com/office/word/2012/wordml" xmlns:w16cid="http://schemas.microsoft.com/office/word/2016/wordml/cid" xmlns:w16se="http://schemas.microsoft.com/office/word/2015/wordml/symex" xmlns:wpg="http://schemas.microsoft.com/office/word/2010/wordprocessingGroup" xmlns:wpi="http://schemas.microsoft.com/office/word/2010/wordprocessingInk" xmlns:wne="http://schemas.microsoft.com/office/word/2006/wordml" xmlns:wps="http://schemas.microsoft.com/office/word/2010/wordprocessingShape" mc:Ignorable="w14 w15 w16se w16cid wp14">
+  <w:endnote w:type="separator" w:id="-1">
+    <w:p>
+      <w:pPr>
+        <w:spacing w:after="0" w:line="240" w:lineRule="auto"/>
+      </w:pPr>
+      <w:r>
+        <w:separator/>
+      </w:r>
+    </w:p>
+  </w:endnote>
+  <w:endnote w:type="continuationSeparator" w:id="0">
+    <w:p>
+      <w:pPr>
+        <w:spacing w:after="0" w:line="240" w:lineRule="auto"/>
+      </w:pPr>
+      <w:r>
+        <w:continuationSeparator/>
+      </w:r>
+    </w:p>
+  </w:endnote>
+</w:endnotes>
+</file>
+
+<file path=word/footer1.xml><?xml version="1.0" encoding="utf-8"?>
+<w:ftr xmlns:wpc="http://schemas.microsoft.com/office/word/2010/wordprocessingCanvas" xmlns:cx="http://schemas.microsoft.com/office/drawing/2014/chartex" xmlns:cx1="http://schemas.microsoft.com/office/drawing/2015/9/8/chartex" xmlns:cx2="http://schemas.microsoft.com/office/drawing/2015/10/21/chartex" xmlns:cx3="http://schemas.microsoft.com/office/drawing/2016/5/9/chartex" xmlns:cx4="http://schemas.microsoft.com/office/drawing/2016/5/10/chartex" xmlns:cx5="http://schemas.microsoft.com/office/drawing/2016/5/11/chartex" xmlns:cx6="http://schemas.microsoft.com/office/drawing/2016/5/12/chartex" xmlns:cx7="http://schemas.microsoft.com/office/drawing/2016/5/13/chartex" xmlns:cx8="http://schemas.microsoft.com/office/drawing/2016/5/14/chartex" xmlns:mc="http://schemas.openxmlformats.org/markup-compatibility/2006" xmlns:aink="http://schemas.microsoft.com/office/drawing/2016/ink" xmlns:am3d="http://schemas.microsoft.com/office/drawing/2017/model3d" xmlns:o="urn:schemas-microsoft-com:office:office" xmlns:r="http://schemas.openxmlformats.org/officeDocument/2006/relationships" xmlns:m="http://schemas.openxmlformats.org/officeDocument/2006/math" xmlns:v="urn:schemas-microsoft-com:vml" xmlns:wp14="http://schemas.microsoft.com/office/word/2010/wordprocessingDrawing" xmlns:wp="http://schemas.openxmlformats.org/drawingml/2006/wordprocessingDrawing" xmlns:w10="urn:schemas-microsoft-com:office:word" xmlns:w="http://schemas.openxmlformats.org/wordprocessingml/2006/main" xmlns:w14="http://schemas.microsoft.com/office/word/2010/wordml" xmlns:w15="http://schemas.microsoft.com/office/word/2012/wordml" xmlns:w16cid="http://schemas.microsoft.com/office/word/2016/wordml/cid" xmlns:w16se="http://schemas.microsoft.com/office/word/2015/wordml/symex" xmlns:wpg="http://schemas.microsoft.com/office/word/2010/wordprocessingGroup" xmlns:wpi="http://schemas.microsoft.com/office/word/2010/wordprocessingInk" xmlns:wne="http://schemas.microsoft.com/office/word/2006/wordml" xmlns:wps="http://schemas.microsoft.com/office/word/2010/wordprocessingShape" mc:Ignorable="w14 w15 w16se w16cid wp14">
+  <w:p>
+    <w:pPr>
+      <w:pStyle w:val="Footer"/>
+      <w:rPr>
+        <w:lang w:val="en-GB"/>
+      </w:rPr>
+    </w:pPr>
+    <w:r>
+      <w:rPr>
+        <w:lang w:val="en-GB"/>
+      </w:rPr>
+      <w:t>Arthur Brandstetter</w:t>
+    </w:r>
+    <w:r>
+      <w:rPr>
+        <w:lang w:val="en-GB"/>
+      </w:rPr>
+      <w:tab/>
+    </w:r>
+    <w:r>
+      <w:rPr>
+        <w:lang w:val="en-GB"/>
+      </w:rPr>
+      <w:tab/>
+    </w:r>
+    <w:proofErr w:type="spellStart"/>
+    <w:r>
+      <w:rPr>
+        <w:lang w:val="en-GB"/>
+      </w:rPr>
+      <w:t>Seite</w:t>
+    </w:r>
+    <w:proofErr w:type="spellEnd"/>
+    <w:r>
+      <w:rPr>
+        <w:lang w:val="en-GB"/>
+      </w:rPr>
+      <w:t xml:space="preserve"> </w:t>
+    </w:r>
+    <w:r>
+      <w:rPr>
+        <w:lang w:val="en-GB"/>
+      </w:rPr>
+      <w:fldChar w:fldCharType="begin"/>
+    </w:r>
+    <w:r>
+      <w:rPr>
+        <w:lang w:val="en-GB"/>
+      </w:rPr>
+      <w:instrText xml:space="preserve"> PAGE   \* MERGEFORMAT </w:instrText>
+    </w:r>
+    <w:r>
+      <w:rPr>
+        <w:lang w:val="en-GB"/>
+      </w:rPr>
+      <w:fldChar w:fldCharType="separate"/>
+    </w:r>
+    <w:r>
+      <w:rPr>
+        <w:noProof/>
+        <w:lang w:val="en-GB"/>
+      </w:rPr>
+      <w:t>1</w:t>
+    </w:r>
+    <w:r>
+      <w:rPr>
+        <w:noProof/>
+        <w:lang w:val="en-GB"/>
+      </w:rPr>
+      <w:fldChar w:fldCharType="end"/>
+    </w:r>
+  </w:p>
+</w:ftr>
+</file>
+
+<file path=word/footnotes.xml><?xml version="1.0" encoding="utf-8"?>
+<w:footnotes xmlns:wpc="http://schemas.microsoft.com/office/word/2010/wordprocessingCanvas" xmlns:cx="http://schemas.microsoft.com/office/drawing/2014/chartex" xmlns:cx1="http://schemas.microsoft.com/office/drawing/2015/9/8/chartex" xmlns:cx2="http://schemas.microsoft.com/office/drawing/2015/10/21/chartex" xmlns:cx3="http://schemas.microsoft.com/office/drawing/2016/5/9/chartex" xmlns:cx4="http://schemas.microsoft.com/office/drawing/2016/5/10/chartex" xmlns:cx5="http://schemas.microsoft.com/office/drawing/2016/5/11/chartex" xmlns:cx6="http://schemas.microsoft.com/office/drawing/2016/5/12/chartex" xmlns:cx7="http://schemas.microsoft.com/office/drawing/2016/5/13/chartex" xmlns:cx8="http://schemas.microsoft.com/office/drawing/2016/5/14/chartex" xmlns:mc="http://schemas.openxmlformats.org/markup-compatibility/2006" xmlns:aink="http://schemas.microsoft.com/office/drawing/2016/ink" xmlns:am3d="http://schemas.microsoft.com/office/drawing/2017/model3d" xmlns:o="urn:schemas-microsoft-com:office:office" xmlns:r="http://schemas.openxmlformats.org/officeDocument/2006/relationships" xmlns:m="http://schemas.openxmlformats.org/officeDocument/2006/math" xmlns:v="urn:schemas-microsoft-com:vml" xmlns:wp14="http://schemas.microsoft.com/office/word/2010/wordprocessingDrawing" xmlns:wp="http://schemas.openxmlformats.org/drawingml/2006/wordprocessingDrawing" xmlns:w10="urn:schemas-microsoft-com:office:word" xmlns:w="http://schemas.openxmlformats.org/wordprocessingml/2006/main" xmlns:w14="http://schemas.microsoft.com/office/word/2010/wordml" xmlns:w15="http://schemas.microsoft.com/office/word/2012/wordml" xmlns:w16cid="http://schemas.microsoft.com/office/word/2016/wordml/cid" xmlns:w16se="http://schemas.microsoft.com/office/word/2015/wordml/symex" xmlns:wpg="http://schemas.microsoft.com/office/word/2010/wordprocessingGroup" xmlns:wpi="http://schemas.microsoft.com/office/word/2010/wordprocessingInk" xmlns:wne="http://schemas.microsoft.com/office/word/2006/wordml" xmlns:wps="http://schemas.microsoft.com/office/word/2010/wordprocessingShape" mc:Ignorable="w14 w15 w16se w16cid wp14">
+  <w:footnote w:type="separator" w:id="-1">
+    <w:p>
+      <w:pPr>
+        <w:spacing w:after="0" w:line="240" w:lineRule="auto"/>
+      </w:pPr>
+      <w:r>
+        <w:separator/>
+      </w:r>
+    </w:p>
+  </w:footnote>
+  <w:footnote w:type="continuationSeparator" w:id="0">
+    <w:p>
+      <w:pPr>
+        <w:spacing w:after="0" w:line="240" w:lineRule="auto"/>
+      </w:pPr>
+      <w:r>
+        <w:continuationSeparator/>
+      </w:r>
+    </w:p>
+  </w:footnote>
+</w:footnotes>
+</file>
+
+<file path=word/header1.xml><?xml version="1.0" encoding="utf-8"?>
+<w:hdr xmlns:wpc="http://schemas.microsoft.com/office/word/2010/wordprocessingCanvas" xmlns:cx="http://schemas.microsoft.com/office/drawing/2014/chartex" xmlns:cx1="http://schemas.microsoft.com/office/drawing/2015/9/8/chartex" xmlns:cx2="http://schemas.microsoft.com/office/drawing/2015/10/21/chartex" xmlns:cx3="http://schemas.microsoft.com/office/drawing/2016/5/9/chartex" xmlns:cx4="http://schemas.microsoft.com/office/drawing/2016/5/10/chartex" xmlns:cx5="http://schemas.microsoft.com/office/drawing/2016/5/11/chartex" xmlns:cx6="http://schemas.microsoft.com/office/drawing/2016/5/12/chartex" xmlns:cx7="http://schemas.microsoft.com/office/drawing/2016/5/13/chartex" xmlns:cx8="http://schemas.microsoft.com/office/drawing/2016/5/14/chartex" xmlns:mc="http://schemas.openxmlformats.org/markup-compatibility/2006" xmlns:aink="http://schemas.microsoft.com/office/drawing/2016/ink" xmlns:am3d="http://schemas.microsoft.com/office/drawing/2017/model3d" xmlns:o="urn:schemas-microsoft-com:office:office" xmlns:r="http://schemas.openxmlformats.org/officeDocument/2006/relationships" xmlns:m="http://schemas.openxmlformats.org/officeDocument/2006/math" xmlns:v="urn:schemas-microsoft-com:vml" xmlns:wp14="http://schemas.microsoft.com/office/word/2010/wordprocessingDrawing" xmlns:wp="http://schemas.openxmlformats.org/drawingml/2006/wordprocessingDrawing" xmlns:w10="urn:schemas-microsoft-com:office:word" xmlns:w="http://schemas.openxmlformats.org/wordprocessingml/2006/main" xmlns:w14="http://schemas.microsoft.com/office/word/2010/wordml" xmlns:w15="http://schemas.microsoft.com/office/word/2012/wordml" xmlns:w16cid="http://schemas.microsoft.com/office/word/2016/wordml/cid" xmlns:w16se="http://schemas.microsoft.com/office/word/2015/wordml/symex" xmlns:wpg="http://schemas.microsoft.com/office/word/2010/wordprocessingGroup" xmlns:wpi="http://schemas.microsoft.com/office/word/2010/wordprocessingInk" xmlns:wne="http://schemas.microsoft.com/office/word/2006/wordml" xmlns:wps="http://schemas.microsoft.com/office/word/2010/wordprocessingShape" mc:Ignorable="w14 w15 w16se w16cid wp14">
+  <w:p>
+    <w:pPr>
+      <w:pStyle w:val="Header"/>
+      <w:rPr>
+        <w:lang w:val="en-GB"/>
+      </w:rPr>
+    </w:pPr>
+    <w:r>
+      <w:rPr>
+        <w:lang w:val="en-GB"/>
+      </w:rPr>
+      <w:t>HTL Perg</w:t>
+    </w:r>
+    <w:r>
+      <w:rPr>
+        <w:lang w:val="en-GB"/>
+      </w:rPr>
+      <w:tab/>
+    </w:r>
+    <w:r>
+      <w:rPr>
+        <w:lang w:val="en-GB"/>
+      </w:rPr>
+      <w:tab/>
+      <w:t>MVC Pattern</w:t>
+    </w:r>
+  </w:p>
+</w:hdr>
+</file>
+
+<file path=word/numbering.xml><?xml version="1.0" encoding="utf-8"?>
+<w:numbering xmlns:wpc="http://schemas.microsoft.com/office/word/2010/wordprocessingCanvas" xmlns:cx="http://schemas.microsoft.com/office/drawing/2014/chartex" xmlns:cx1="http://schemas.microsoft.com/office/drawing/2015/9/8/chartex" xmlns:cx2="http://schemas.microsoft.com/office/drawing/2015/10/21/chartex" xmlns:cx3="http://schemas.microsoft.com/office/drawing/2016/5/9/chartex" xmlns:cx4="http://schemas.microsoft.com/office/drawing/2016/5/10/chartex" xmlns:cx5="http://schemas.microsoft.com/office/drawing/2016/5/11/chartex" xmlns:cx6="http://schemas.microsoft.com/office/drawing/2016/5/12/chartex" xmlns:cx7="http://schemas.microsoft.com/office/drawing/2016/5/13/chartex" xmlns:cx8="http://schemas.microsoft.com/office/drawing/2016/5/14/chartex" xmlns:mc="http://schemas.openxmlformats.org/markup-compatibility/2006" xmlns:aink="http://schemas.microsoft.com/office/drawing/2016/ink" xmlns:am3d="http://schemas.microsoft.com/office/drawing/2017/model3d" xmlns:o="urn:schemas-microsoft-com:office:office" xmlns:r="http://schemas.openxmlformats.org/officeDocument/2006/relationships" xmlns:m="http://schemas.openxmlformats.org/officeDocument/2006/math" xmlns:v="urn:schemas-microsoft-com:vml" xmlns:wp14="http://schemas.microsoft.com/office/word/2010/wordprocessingDrawing" xmlns:wp="http://schemas.openxmlformats.org/drawingml/2006/wordprocessingDrawing" xmlns:w10="urn:schemas-microsoft-com:office:word" xmlns:w="http://schemas.openxmlformats.org/wordprocessingml/2006/main" xmlns:w14="http://schemas.microsoft.com/office/word/2010/wordml" xmlns:w15="http://schemas.microsoft.com/office/word/2012/wordml" xmlns:w16cid="http://schemas.microsoft.com/office/word/2016/wordml/cid" xmlns:w16se="http://schemas.microsoft.com/office/word/2015/wordml/symex" xmlns:wpg="http://schemas.microsoft.com/office/word/2010/wordprocessingGroup" xmlns:wpi="http://schemas.microsoft.com/office/word/2010/wordprocessingInk" xmlns:wne="http://schemas.microsoft.com/office/word/2006/wordml" xmlns:wps="http://schemas.microsoft.com/office/word/2010/wordprocessingShape" mc:Ignorable="w14 w15 w16se w16cid wp14">
+  <w:abstractNum w:abstractNumId="0" w15:restartNumberingAfterBreak="0">
+    <w:nsid w:val="31F7090D"/>
+    <w:multiLevelType w:val="hybridMultilevel"/>
+    <w:tmpl w:val="E4A40724"/>
+    <w:lvl w:ilvl="0" w:tplc="1FC2D954">
+      <w:numFmt w:val="bullet"/>
+      <w:lvlText w:val=""/>
+      <w:lvlJc w:val="left"/>
+      <w:pPr>
+        <w:ind w:left="720" w:hanging="360"/>
+      </w:pPr>
+      <w:rPr>
+        <w:rFonts w:ascii="Symbol" w:eastAsiaTheme="minorHAnsi" w:hAnsi="Symbol" w:cstheme="minorBidi" w:hint="default"/>
+      </w:rPr>
+    </w:lvl>
+    <w:lvl w:ilvl="1" w:tplc="0C070003">
+      <w:start w:val="1"/>
+      <w:numFmt w:val="bullet"/>
+      <w:lvlText w:val="o"/>
+      <w:lvlJc w:val="left"/>
+      <w:pPr>
+        <w:ind w:left="1440" w:hanging="360"/>
+      </w:pPr>
+      <w:rPr>
+        <w:rFonts w:ascii="Courier New" w:hAnsi="Courier New" w:cs="Courier New" w:hint="default"/>
+      </w:rPr>
+    </w:lvl>
+    <w:lvl w:ilvl="2" w:tplc="0C070005" w:tentative="1">
+      <w:start w:val="1"/>
+      <w:numFmt w:val="bullet"/>
+      <w:lvlText w:val=""/>
+      <w:lvlJc w:val="left"/>
+      <w:pPr>
+        <w:ind w:left="2160" w:hanging="360"/>
+      </w:pPr>
+      <w:rPr>
+        <w:rFonts w:ascii="Wingdings" w:hAnsi="Wingdings" w:hint="default"/>
+      </w:rPr>
+    </w:lvl>
+    <w:lvl w:ilvl="3" w:tplc="0C070001" w:tentative="1">
+      <w:start w:val="1"/>
+      <w:numFmt w:val="bullet"/>
+      <w:lvlText w:val=""/>
+      <w:lvlJc w:val="left"/>
+      <w:pPr>
+        <w:ind w:left="2880" w:hanging="360"/>
+      </w:pPr>
+      <w:rPr>
+        <w:rFonts w:ascii="Symbol" w:hAnsi="Symbol" w:hint="default"/>
+      </w:rPr>
+    </w:lvl>
+    <w:lvl w:ilvl="4" w:tplc="0C070003" w:tentative="1">
+      <w:start w:val="1"/>
+      <w:numFmt w:val="bullet"/>
+      <w:lvlText w:val="o"/>
+      <w:lvlJc w:val="left"/>
+      <w:pPr>
+        <w:ind w:left="3600" w:hanging="360"/>
+      </w:pPr>
+      <w:rPr>
+        <w:rFonts w:ascii="Courier New" w:hAnsi="Courier New" w:cs="Courier New" w:hint="default"/>
+      </w:rPr>
+    </w:lvl>
+    <w:lvl w:ilvl="5" w:tplc="0C070005" w:tentative="1">
+      <w:start w:val="1"/>
+      <w:numFmt w:val="bullet"/>
+      <w:lvlText w:val=""/>
+      <w:lvlJc w:val="left"/>
+      <w:pPr>
+        <w:ind w:left="4320" w:hanging="360"/>
+      </w:pPr>
+      <w:rPr>
+        <w:rFonts w:ascii="Wingdings" w:hAnsi="Wingdings" w:hint="default"/>
+      </w:rPr>
+    </w:lvl>
+    <w:lvl w:ilvl="6" w:tplc="0C070001" w:tentative="1">
+      <w:start w:val="1"/>
+      <w:numFmt w:val="bullet"/>
+      <w:lvlText w:val=""/>
+      <w:lvlJc w:val="left"/>
+      <w:pPr>
+        <w:ind w:left="5040" w:hanging="360"/>
+      </w:pPr>
+      <w:rPr>
+        <w:rFonts w:ascii="Symbol" w:hAnsi="Symbol" w:hint="default"/>
+      </w:rPr>
+    </w:lvl>
+    <w:lvl w:ilvl="7" w:tplc="0C070003" w:tentative="1">
+      <w:start w:val="1"/>
+      <w:numFmt w:val="bullet"/>
+      <w:lvlText w:val="o"/>
+      <w:lvlJc w:val="left"/>
+      <w:pPr>
+        <w:ind w:left="5760" w:hanging="360"/>
+      </w:pPr>
+      <w:rPr>
+        <w:rFonts w:ascii="Courier New" w:hAnsi="Courier New" w:cs="Courier New" w:hint="default"/>
+      </w:rPr>
+    </w:lvl>
+    <w:lvl w:ilvl="8" w:tplc="0C070005" w:tentative="1">
+      <w:start w:val="1"/>
+      <w:numFmt w:val="bullet"/>
+      <w:lvlText w:val=""/>
+      <w:lvlJc w:val="left"/>
+      <w:pPr>
+        <w:ind w:left="6480" w:hanging="360"/>
+      </w:pPr>
+      <w:rPr>
+        <w:rFonts w:ascii="Wingdings" w:hAnsi="Wingdings" w:hint="default"/>
+      </w:rPr>
+    </w:lvl>
+  </w:abstractNum>
+  <w:num w:numId="1">
+    <w:abstractNumId w:val="0"/>
+  </w:num>
+</w:numbering>
 </file>
 
 <file path=word/styles.xml><?xml version="1.0" encoding="utf-8"?>
@@ -433,6 +1804,27 @@
     <w:name w:val="Normal"/>
     <w:qFormat/>
   </w:style>
+  <w:style w:type="paragraph" w:styleId="Heading1">
+    <w:name w:val="heading 1"/>
+    <w:basedOn w:val="Normal"/>
+    <w:next w:val="Normal"/>
+    <w:link w:val="Heading1Char"/>
+    <w:uiPriority w:val="9"/>
+    <w:qFormat/>
+    <w:rsid w:val="003B6F49"/>
+    <w:pPr>
+      <w:keepNext/>
+      <w:keepLines/>
+      <w:spacing w:before="240" w:after="0"/>
+      <w:outlineLvl w:val="0"/>
+    </w:pPr>
+    <w:rPr>
+      <w:rFonts w:asciiTheme="majorHAnsi" w:eastAsiaTheme="majorEastAsia" w:hAnsiTheme="majorHAnsi" w:cstheme="majorBidi"/>
+      <w:color w:val="2F5496" w:themeColor="accent1" w:themeShade="BF"/>
+      <w:sz w:val="32"/>
+      <w:szCs w:val="32"/>
+    </w:rPr>
+  </w:style>
   <w:style w:type="character" w:default="1" w:styleId="DefaultParagraphFont">
     <w:name w:val="Default Paragraph Font"/>
     <w:uiPriority w:val="1"/>
@@ -494,6 +1886,74 @@
       <w:iCs/>
       <w:color w:val="4472C4" w:themeColor="accent1"/>
     </w:rPr>
+  </w:style>
+  <w:style w:type="paragraph" w:styleId="ListParagraph">
+    <w:name w:val="List Paragraph"/>
+    <w:basedOn w:val="Normal"/>
+    <w:uiPriority w:val="34"/>
+    <w:qFormat/>
+    <w:rsid w:val="003B6F49"/>
+    <w:pPr>
+      <w:ind w:left="720"/>
+      <w:contextualSpacing/>
+    </w:pPr>
+  </w:style>
+  <w:style w:type="character" w:customStyle="1" w:styleId="Heading1Char">
+    <w:name w:val="Heading 1 Char"/>
+    <w:basedOn w:val="DefaultParagraphFont"/>
+    <w:link w:val="Heading1"/>
+    <w:uiPriority w:val="9"/>
+    <w:rsid w:val="003B6F49"/>
+    <w:rPr>
+      <w:rFonts w:asciiTheme="majorHAnsi" w:eastAsiaTheme="majorEastAsia" w:hAnsiTheme="majorHAnsi" w:cstheme="majorBidi"/>
+      <w:color w:val="2F5496" w:themeColor="accent1" w:themeShade="BF"/>
+      <w:sz w:val="32"/>
+      <w:szCs w:val="32"/>
+    </w:rPr>
+  </w:style>
+  <w:style w:type="paragraph" w:styleId="Header">
+    <w:name w:val="header"/>
+    <w:basedOn w:val="Normal"/>
+    <w:link w:val="HeaderChar"/>
+    <w:uiPriority w:val="99"/>
+    <w:unhideWhenUsed/>
+    <w:rsid w:val="00CA7011"/>
+    <w:pPr>
+      <w:tabs>
+        <w:tab w:val="center" w:pos="4536"/>
+        <w:tab w:val="right" w:pos="9072"/>
+      </w:tabs>
+      <w:spacing w:after="0" w:line="240" w:lineRule="auto"/>
+    </w:pPr>
+  </w:style>
+  <w:style w:type="character" w:customStyle="1" w:styleId="HeaderChar">
+    <w:name w:val="Header Char"/>
+    <w:basedOn w:val="DefaultParagraphFont"/>
+    <w:link w:val="Header"/>
+    <w:uiPriority w:val="99"/>
+    <w:rsid w:val="00CA7011"/>
+  </w:style>
+  <w:style w:type="paragraph" w:styleId="Footer">
+    <w:name w:val="footer"/>
+    <w:basedOn w:val="Normal"/>
+    <w:link w:val="FooterChar"/>
+    <w:uiPriority w:val="99"/>
+    <w:unhideWhenUsed/>
+    <w:rsid w:val="00CA7011"/>
+    <w:pPr>
+      <w:tabs>
+        <w:tab w:val="center" w:pos="4536"/>
+        <w:tab w:val="right" w:pos="9072"/>
+      </w:tabs>
+      <w:spacing w:after="0" w:line="240" w:lineRule="auto"/>
+    </w:pPr>
+  </w:style>
+  <w:style w:type="character" w:customStyle="1" w:styleId="FooterChar">
+    <w:name w:val="Footer Char"/>
+    <w:basedOn w:val="DefaultParagraphFont"/>
+    <w:link w:val="Footer"/>
+    <w:uiPriority w:val="99"/>
+    <w:rsid w:val="00CA7011"/>
   </w:style>
 </w:styles>
 </file>

</xml_diff>

<commit_message>
finished PPT and Handout
</commit_message>
<xml_diff>
--- a/doc/Handout_MVC.docx
+++ b/doc/Handout_MVC.docx
@@ -274,6 +274,13 @@
           <w:sz w:val="26"/>
           <w:szCs w:val="26"/>
         </w:rPr>
+        <w:t>s</w:t>
+      </w:r>
+      <w:r>
+        <w:rPr>
+          <w:sz w:val="26"/>
+          <w:szCs w:val="26"/>
+        </w:rPr>
         <w:t xml:space="preserve"> Designpattern trennt Business Logik </w:t>
       </w:r>
       <w:r>
@@ -288,32 +295,30 @@
           <w:sz w:val="26"/>
           <w:szCs w:val="26"/>
         </w:rPr>
-        <w:t xml:space="preserve">von der Präsentationslogik. Durch diese saubere Trennung können Änderungen leicht vorgenommen werden. </w:t>
-      </w:r>
-    </w:p>
-    <w:p>
-      <w:pPr>
-        <w:rPr>
-          <w:sz w:val="26"/>
-          <w:szCs w:val="26"/>
-        </w:rPr>
-      </w:pPr>
-      <w:bookmarkStart w:id="0" w:name="_GoBack"/>
-      <w:bookmarkEnd w:id="0"/>
-    </w:p>
-    <w:p>
-      <w:pPr>
-        <w:rPr>
-          <w:sz w:val="26"/>
-          <w:szCs w:val="26"/>
-        </w:rPr>
-      </w:pPr>
-      <w:r>
-        <w:rPr>
-          <w:sz w:val="26"/>
-          <w:szCs w:val="26"/>
-        </w:rPr>
-        <w:t xml:space="preserve">Diese Trennung wird in </w:t>
+        <w:t xml:space="preserve">von der Präsentationslogik. Durch diese Trennung können Änderungen leicht vorgenommen werden. </w:t>
+      </w:r>
+    </w:p>
+    <w:p>
+      <w:pPr>
+        <w:rPr>
+          <w:sz w:val="26"/>
+          <w:szCs w:val="26"/>
+        </w:rPr>
+      </w:pPr>
+    </w:p>
+    <w:p>
+      <w:pPr>
+        <w:rPr>
+          <w:sz w:val="26"/>
+          <w:szCs w:val="26"/>
+        </w:rPr>
+      </w:pPr>
+      <w:r>
+        <w:rPr>
+          <w:sz w:val="26"/>
+          <w:szCs w:val="26"/>
+        </w:rPr>
+        <w:t xml:space="preserve">Die Trennung wird in </w:t>
       </w:r>
       <w:r>
         <w:rPr>
@@ -524,24 +529,609 @@
           <w:sz w:val="26"/>
           <w:szCs w:val="26"/>
         </w:rPr>
-        <w:t>Implementiert bestimmte Interfaces um Benachrichtigungen bekannt zugeben</w:t>
-      </w:r>
-    </w:p>
-    <w:p>
-      <w:pPr>
-        <w:rPr>
-          <w:sz w:val="26"/>
-          <w:szCs w:val="26"/>
-        </w:rPr>
-      </w:pPr>
-    </w:p>
-    <w:p>
-      <w:pPr>
-        <w:rPr>
-          <w:sz w:val="26"/>
-          <w:szCs w:val="26"/>
-        </w:rPr>
-      </w:pPr>
+        <w:t>Implementiert bestimmte Interfaces</w:t>
+      </w:r>
+      <w:r>
+        <w:rPr>
+          <w:sz w:val="26"/>
+          <w:szCs w:val="26"/>
+        </w:rPr>
+        <w:t>,</w:t>
+      </w:r>
+      <w:r>
+        <w:rPr>
+          <w:sz w:val="26"/>
+          <w:szCs w:val="26"/>
+        </w:rPr>
+        <w:t xml:space="preserve"> um Benachrichtigungen bekanntzugeben</w:t>
+      </w:r>
+    </w:p>
+    <w:p>
+      <w:pPr>
+        <w:pStyle w:val="Heading1"/>
+        <w:rPr>
+          <w:b/>
+        </w:rPr>
+      </w:pPr>
+      <w:r>
+        <w:rPr>
+          <w:b/>
+        </w:rPr>
+        <w:t>Komponenten</w:t>
+      </w:r>
+    </w:p>
+    <w:p>
+      <w:pPr>
+        <w:pStyle w:val="Heading1"/>
+        <w:rPr>
+          <w:sz w:val="36"/>
+        </w:rPr>
+      </w:pPr>
+      <w:r>
+        <w:rPr>
+          <w:sz w:val="36"/>
+        </w:rPr>
+        <w:t>View:</w:t>
+      </w:r>
+    </w:p>
+    <w:p>
+      <w:pPr>
+        <w:rPr>
+          <w:sz w:val="26"/>
+          <w:szCs w:val="26"/>
+        </w:rPr>
+      </w:pPr>
+      <w:r>
+        <w:rPr>
+          <w:sz w:val="26"/>
+          <w:szCs w:val="26"/>
+        </w:rPr>
+        <w:t xml:space="preserve">Die View ist ein </w:t>
+      </w:r>
+      <w:r>
+        <w:rPr>
+          <w:sz w:val="26"/>
+          <w:szCs w:val="26"/>
+        </w:rPr>
+        <w:t>v</w:t>
+      </w:r>
+      <w:r>
+        <w:rPr>
+          <w:sz w:val="26"/>
+          <w:szCs w:val="26"/>
+        </w:rPr>
+        <w:t>isuelles Element</w:t>
+      </w:r>
+      <w:r>
+        <w:rPr>
+          <w:sz w:val="26"/>
+          <w:szCs w:val="26"/>
+        </w:rPr>
+        <w:t xml:space="preserve"> und </w:t>
+      </w:r>
+      <w:r>
+        <w:rPr>
+          <w:sz w:val="26"/>
+          <w:szCs w:val="26"/>
+        </w:rPr>
+        <w:t xml:space="preserve">könnte z.B. eine Page oder ein </w:t>
+      </w:r>
+      <w:proofErr w:type="spellStart"/>
+      <w:r>
+        <w:rPr>
+          <w:sz w:val="26"/>
+          <w:szCs w:val="26"/>
+        </w:rPr>
+        <w:t>Window</w:t>
+      </w:r>
+      <w:proofErr w:type="spellEnd"/>
+      <w:r>
+        <w:rPr>
+          <w:sz w:val="26"/>
+          <w:szCs w:val="26"/>
+        </w:rPr>
+        <w:t xml:space="preserve"> sein. Die View referenziert </w:t>
+      </w:r>
+      <w:r>
+        <w:rPr>
+          <w:sz w:val="26"/>
+          <w:szCs w:val="26"/>
+        </w:rPr>
+        <w:t xml:space="preserve">den Controller (z.B. mit </w:t>
+      </w:r>
+      <w:proofErr w:type="spellStart"/>
+      <w:r>
+        <w:rPr>
+          <w:sz w:val="26"/>
+          <w:szCs w:val="26"/>
+        </w:rPr>
+        <w:t>DataContext</w:t>
+      </w:r>
+      <w:proofErr w:type="spellEnd"/>
+      <w:r>
+        <w:rPr>
+          <w:sz w:val="26"/>
+          <w:szCs w:val="26"/>
+        </w:rPr>
+        <w:t xml:space="preserve"> in WPF) und </w:t>
+      </w:r>
+      <w:r>
+        <w:rPr>
+          <w:b/>
+          <w:i/>
+          <w:sz w:val="26"/>
+          <w:szCs w:val="26"/>
+        </w:rPr>
+        <w:t>bindet</w:t>
+      </w:r>
+      <w:r>
+        <w:rPr>
+          <w:sz w:val="26"/>
+          <w:szCs w:val="26"/>
+        </w:rPr>
+        <w:t xml:space="preserve"> dann an bestimmte </w:t>
+      </w:r>
+      <w:r>
+        <w:rPr>
+          <w:b/>
+          <w:sz w:val="26"/>
+          <w:szCs w:val="26"/>
+        </w:rPr>
+        <w:t>Properties</w:t>
+      </w:r>
+      <w:r>
+        <w:rPr>
+          <w:sz w:val="26"/>
+          <w:szCs w:val="26"/>
+        </w:rPr>
+        <w:t xml:space="preserve"> </w:t>
+      </w:r>
+      <w:r>
+        <w:rPr>
+          <w:sz w:val="26"/>
+          <w:szCs w:val="26"/>
+        </w:rPr>
+        <w:t xml:space="preserve">oder </w:t>
+      </w:r>
+      <w:r>
+        <w:rPr>
+          <w:b/>
+          <w:sz w:val="26"/>
+          <w:szCs w:val="26"/>
+        </w:rPr>
+        <w:t>Commands</w:t>
+      </w:r>
+      <w:r>
+        <w:rPr>
+          <w:sz w:val="26"/>
+          <w:szCs w:val="26"/>
+        </w:rPr>
+        <w:t xml:space="preserve"> </w:t>
+      </w:r>
+      <w:r>
+        <w:rPr>
+          <w:sz w:val="26"/>
+          <w:szCs w:val="26"/>
+        </w:rPr>
+        <w:t>vom Controller</w:t>
+      </w:r>
+      <w:r>
+        <w:rPr>
+          <w:sz w:val="26"/>
+          <w:szCs w:val="26"/>
+        </w:rPr>
+        <w:t xml:space="preserve">. </w:t>
+      </w:r>
+    </w:p>
+    <w:p>
+      <w:pPr>
+        <w:rPr>
+          <w:sz w:val="26"/>
+          <w:szCs w:val="26"/>
+        </w:rPr>
+      </w:pPr>
+      <w:r>
+        <w:rPr>
+          <w:sz w:val="26"/>
+          <w:szCs w:val="26"/>
+        </w:rPr>
+        <w:t xml:space="preserve">Die View kann Änderungen zum Darstellen von den Properties selbst vornehmen, z.B. könnte die View ein </w:t>
+      </w:r>
+      <w:proofErr w:type="spellStart"/>
+      <w:r>
+        <w:rPr>
+          <w:b/>
+          <w:sz w:val="26"/>
+          <w:szCs w:val="26"/>
+        </w:rPr>
+        <w:t>DateTime</w:t>
+      </w:r>
+      <w:proofErr w:type="spellEnd"/>
+      <w:r>
+        <w:rPr>
+          <w:sz w:val="26"/>
+          <w:szCs w:val="26"/>
+        </w:rPr>
+        <w:t xml:space="preserve"> in ein bestimmtes Ausgabeformat bringen. </w:t>
+      </w:r>
+    </w:p>
+    <w:p>
+      <w:pPr>
+        <w:rPr>
+          <w:sz w:val="26"/>
+          <w:szCs w:val="26"/>
+        </w:rPr>
+      </w:pPr>
+      <w:r>
+        <w:rPr>
+          <w:sz w:val="26"/>
+          <w:szCs w:val="26"/>
+        </w:rPr>
+        <w:t xml:space="preserve">Ebenfalls enthält die View ein Code-Behind File, wo bestimmte Darstellungen ausprogrammiert werden können, welche schwierig z.B. in XAML verwirklicht werden </w:t>
+      </w:r>
+      <w:r>
+        <w:rPr>
+          <w:sz w:val="26"/>
+          <w:szCs w:val="26"/>
+        </w:rPr>
+        <w:t>können</w:t>
+      </w:r>
+      <w:r>
+        <w:rPr>
+          <w:sz w:val="26"/>
+          <w:szCs w:val="26"/>
+        </w:rPr>
+        <w:t xml:space="preserve">. </w:t>
+      </w:r>
+    </w:p>
+    <w:p>
+      <w:pPr>
+        <w:rPr>
+          <w:sz w:val="26"/>
+          <w:szCs w:val="26"/>
+        </w:rPr>
+      </w:pPr>
+    </w:p>
+    <w:p>
+      <w:pPr>
+        <w:pStyle w:val="Heading1"/>
+        <w:rPr>
+          <w:sz w:val="36"/>
+        </w:rPr>
+      </w:pPr>
+      <w:r>
+        <w:rPr>
+          <w:sz w:val="36"/>
+        </w:rPr>
+        <w:lastRenderedPageBreak/>
+        <w:t>Controller</w:t>
+      </w:r>
+    </w:p>
+    <w:p>
+      <w:pPr>
+        <w:rPr>
+          <w:sz w:val="26"/>
+          <w:szCs w:val="26"/>
+        </w:rPr>
+      </w:pPr>
+      <w:r>
+        <w:rPr>
+          <w:sz w:val="26"/>
+          <w:szCs w:val="26"/>
+        </w:rPr>
+        <w:t xml:space="preserve">Der Controller ist kein visuelles Element, sondern </w:t>
+      </w:r>
+      <w:bookmarkStart w:id="0" w:name="_GoBack"/>
+      <w:bookmarkEnd w:id="0"/>
+      <w:r>
+        <w:rPr>
+          <w:sz w:val="26"/>
+          <w:szCs w:val="26"/>
+        </w:rPr>
+        <w:t xml:space="preserve">zuständig für einen spezifischen Task in der Anwendung. Der Controller enthält keine Instanz von der View, sondern nur vom Model, jedoch kann die View vom Controller mittels Events benachrichtigt werden (z.B. in C# </w:t>
+      </w:r>
+      <w:proofErr w:type="spellStart"/>
+      <w:r>
+        <w:rPr>
+          <w:sz w:val="26"/>
+          <w:szCs w:val="26"/>
+        </w:rPr>
+        <w:t>INotifyPropertyChanged</w:t>
+      </w:r>
+      <w:proofErr w:type="spellEnd"/>
+      <w:r>
+        <w:rPr>
+          <w:sz w:val="26"/>
+          <w:szCs w:val="26"/>
+        </w:rPr>
+        <w:t>).</w:t>
+      </w:r>
+    </w:p>
+    <w:p>
+      <w:pPr>
+        <w:rPr>
+          <w:sz w:val="26"/>
+          <w:szCs w:val="26"/>
+        </w:rPr>
+      </w:pPr>
+      <w:r>
+        <w:rPr>
+          <w:sz w:val="26"/>
+          <w:szCs w:val="26"/>
+        </w:rPr>
+        <w:t xml:space="preserve">Ebenso hat der Controller Properties oder Commands, die für die View durch </w:t>
+      </w:r>
+      <w:proofErr w:type="spellStart"/>
+      <w:r>
+        <w:rPr>
+          <w:sz w:val="26"/>
+          <w:szCs w:val="26"/>
+        </w:rPr>
+        <w:t>DataBinding</w:t>
+      </w:r>
+      <w:proofErr w:type="spellEnd"/>
+      <w:r>
+        <w:rPr>
+          <w:sz w:val="26"/>
+          <w:szCs w:val="26"/>
+        </w:rPr>
+        <w:t xml:space="preserve"> verwendet werden können.</w:t>
+      </w:r>
+    </w:p>
+    <w:p>
+      <w:pPr>
+        <w:rPr>
+          <w:sz w:val="26"/>
+          <w:szCs w:val="26"/>
+        </w:rPr>
+      </w:pPr>
+      <w:r>
+        <w:rPr>
+          <w:sz w:val="26"/>
+          <w:szCs w:val="26"/>
+        </w:rPr>
+        <w:t>Der Controller leitet Interaktionen von der View an das Model weiter</w:t>
+      </w:r>
+      <w:r>
+        <w:rPr>
+          <w:sz w:val="26"/>
+          <w:szCs w:val="26"/>
+        </w:rPr>
+        <w:t>:</w:t>
+      </w:r>
+    </w:p>
+    <w:p>
+      <w:pPr>
+        <w:pStyle w:val="ListParagraph"/>
+        <w:numPr>
+          <w:ilvl w:val="0"/>
+          <w:numId w:val="1"/>
+        </w:numPr>
+        <w:rPr>
+          <w:sz w:val="26"/>
+          <w:szCs w:val="26"/>
+        </w:rPr>
+      </w:pPr>
+      <w:r>
+        <w:rPr>
+          <w:sz w:val="26"/>
+          <w:szCs w:val="26"/>
+        </w:rPr>
+        <w:t>Der Controller kann dabei die Daten in ein passendes Format konvertieren, falls sie nicht für das Model passen</w:t>
+      </w:r>
+    </w:p>
+    <w:p>
+      <w:pPr>
+        <w:pStyle w:val="ListParagraph"/>
+        <w:numPr>
+          <w:ilvl w:val="0"/>
+          <w:numId w:val="1"/>
+        </w:numPr>
+        <w:rPr>
+          <w:sz w:val="26"/>
+          <w:szCs w:val="26"/>
+        </w:rPr>
+      </w:pPr>
+      <w:r>
+        <w:rPr>
+          <w:sz w:val="26"/>
+          <w:szCs w:val="26"/>
+        </w:rPr>
+        <w:t xml:space="preserve">Somit kann der Controller auch durch Interfaces Fehlermeldungen an die View weiterleiten (z.B. </w:t>
+      </w:r>
+      <w:proofErr w:type="spellStart"/>
+      <w:r>
+        <w:rPr>
+          <w:sz w:val="26"/>
+          <w:szCs w:val="26"/>
+        </w:rPr>
+        <w:t>IDataErrorInfo</w:t>
+      </w:r>
+      <w:proofErr w:type="spellEnd"/>
+      <w:r>
+        <w:rPr>
+          <w:sz w:val="26"/>
+          <w:szCs w:val="26"/>
+        </w:rPr>
+        <w:t xml:space="preserve"> </w:t>
+      </w:r>
+      <w:proofErr w:type="spellStart"/>
+      <w:r>
+        <w:rPr>
+          <w:sz w:val="26"/>
+          <w:szCs w:val="26"/>
+        </w:rPr>
+        <w:t>or</w:t>
+      </w:r>
+      <w:proofErr w:type="spellEnd"/>
+      <w:r>
+        <w:rPr>
+          <w:sz w:val="26"/>
+          <w:szCs w:val="26"/>
+        </w:rPr>
+        <w:t xml:space="preserve"> </w:t>
+      </w:r>
+      <w:proofErr w:type="spellStart"/>
+      <w:r>
+        <w:rPr>
+          <w:sz w:val="26"/>
+          <w:szCs w:val="26"/>
+        </w:rPr>
+        <w:t>INotifyDataErrorInfo</w:t>
+      </w:r>
+      <w:proofErr w:type="spellEnd"/>
+      <w:r>
+        <w:rPr>
+          <w:sz w:val="26"/>
+          <w:szCs w:val="26"/>
+        </w:rPr>
+        <w:t xml:space="preserve">) </w:t>
+      </w:r>
+    </w:p>
+    <w:p>
+      <w:pPr>
+        <w:rPr>
+          <w:sz w:val="26"/>
+          <w:szCs w:val="26"/>
+        </w:rPr>
+      </w:pPr>
+    </w:p>
+    <w:p>
+      <w:pPr>
+        <w:pStyle w:val="Heading1"/>
+        <w:rPr>
+          <w:sz w:val="36"/>
+        </w:rPr>
+      </w:pPr>
+      <w:r>
+        <w:rPr>
+          <w:sz w:val="36"/>
+        </w:rPr>
+        <w:t>Model</w:t>
+      </w:r>
+    </w:p>
+    <w:p>
+      <w:pPr>
+        <w:rPr>
+          <w:sz w:val="26"/>
+          <w:szCs w:val="26"/>
+        </w:rPr>
+      </w:pPr>
+      <w:r>
+        <w:rPr>
+          <w:sz w:val="26"/>
+          <w:szCs w:val="26"/>
+        </w:rPr>
+        <w:t>Das Model ist ebenfalls kein visuelles Element. Es ist zuständig für die Business Logik der Anwendung, mittels Berechnungen oder Zugriffe an Datenquellen mittels DAL (Data Access Layer) an Datenbanken oder Rest APIs</w:t>
+      </w:r>
+      <w:r>
+        <w:rPr>
+          <w:sz w:val="26"/>
+          <w:szCs w:val="26"/>
+        </w:rPr>
+        <w:t xml:space="preserve">. </w:t>
+      </w:r>
+    </w:p>
+    <w:p>
+      <w:pPr>
+        <w:rPr>
+          <w:sz w:val="26"/>
+          <w:szCs w:val="26"/>
+        </w:rPr>
+      </w:pPr>
+      <w:r>
+        <w:rPr>
+          <w:sz w:val="26"/>
+          <w:szCs w:val="26"/>
+        </w:rPr>
+        <w:t xml:space="preserve">Das Model enthält </w:t>
+      </w:r>
+      <w:r>
+        <w:rPr>
+          <w:b/>
+          <w:sz w:val="26"/>
+          <w:szCs w:val="26"/>
+        </w:rPr>
+        <w:t>keine Referenzen</w:t>
+      </w:r>
+      <w:r>
+        <w:rPr>
+          <w:sz w:val="26"/>
+          <w:szCs w:val="26"/>
+        </w:rPr>
+        <w:t xml:space="preserve"> an den Controller oder die View, jedoch werden beide mittels Events benachrichtigt (z.B. </w:t>
+      </w:r>
+      <w:proofErr w:type="spellStart"/>
+      <w:r>
+        <w:rPr>
+          <w:b/>
+          <w:sz w:val="26"/>
+          <w:szCs w:val="26"/>
+        </w:rPr>
+        <w:t>INotifyPropertyChanged</w:t>
+      </w:r>
+      <w:proofErr w:type="spellEnd"/>
+      <w:r>
+        <w:rPr>
+          <w:sz w:val="26"/>
+          <w:szCs w:val="26"/>
+        </w:rPr>
+        <w:t xml:space="preserve"> oder </w:t>
+      </w:r>
+      <w:proofErr w:type="spellStart"/>
+      <w:r>
+        <w:rPr>
+          <w:b/>
+          <w:sz w:val="26"/>
+          <w:szCs w:val="26"/>
+        </w:rPr>
+        <w:t>INotifyCollectionChanged</w:t>
+      </w:r>
+      <w:proofErr w:type="spellEnd"/>
+      <w:r>
+        <w:rPr>
+          <w:sz w:val="26"/>
+          <w:szCs w:val="26"/>
+        </w:rPr>
+        <w:t>)</w:t>
+      </w:r>
+      <w:r>
+        <w:rPr>
+          <w:sz w:val="26"/>
+          <w:szCs w:val="26"/>
+        </w:rPr>
+        <w:t xml:space="preserve">. </w:t>
+      </w:r>
+    </w:p>
+    <w:p>
+      <w:pPr>
+        <w:rPr>
+          <w:sz w:val="26"/>
+          <w:szCs w:val="26"/>
+        </w:rPr>
+      </w:pPr>
+    </w:p>
+    <w:p>
+      <w:pPr>
+        <w:rPr>
+          <w:sz w:val="26"/>
+          <w:szCs w:val="26"/>
+        </w:rPr>
+      </w:pPr>
+    </w:p>
+    <w:p>
+      <w:pPr>
+        <w:pStyle w:val="Heading1"/>
+        <w:rPr>
+          <w:sz w:val="36"/>
+        </w:rPr>
+      </w:pPr>
+      <w:r>
+        <w:rPr>
+          <w:sz w:val="36"/>
+        </w:rPr>
+        <w:t>Einfacher Ablauf:</w:t>
+      </w:r>
     </w:p>
     <w:p>
       <w:pPr>
@@ -557,9 +1147,9 @@
           <w:szCs w:val="26"/>
         </w:rPr>
         <w:drawing>
-          <wp:inline distT="0" distB="0" distL="0" distR="0" wp14:anchorId="2268DAA6" wp14:editId="5FD95AC7">
-            <wp:extent cx="6137131" cy="1800225"/>
-            <wp:effectExtent l="0" t="0" r="0" b="0"/>
+          <wp:inline distT="0" distB="0" distL="0" distR="0" wp14:anchorId="6A4B39D2" wp14:editId="50F7C212">
+            <wp:extent cx="5760720" cy="1689946"/>
+            <wp:effectExtent l="0" t="0" r="0" b="5715"/>
             <wp:docPr id="1" name="Picture 1"/>
             <wp:cNvGraphicFramePr>
               <a:graphicFrameLocks xmlns:a="http://schemas.openxmlformats.org/drawingml/2006/main" noChangeAspect="1"/>
@@ -589,7 +1179,7 @@
                   <pic:spPr bwMode="auto">
                     <a:xfrm>
                       <a:off x="0" y="0"/>
-                      <a:ext cx="6148564" cy="1803579"/>
+                      <a:ext cx="5760720" cy="1689946"/>
                     </a:xfrm>
                     <a:prstGeom prst="rect">
                       <a:avLst/>
@@ -605,515 +1195,6 @@
           </wp:inline>
         </w:drawing>
       </w:r>
-    </w:p>
-    <w:p/>
-    <w:p/>
-    <w:p>
-      <w:pPr>
-        <w:pStyle w:val="Heading1"/>
-        <w:rPr>
-          <w:sz w:val="36"/>
-        </w:rPr>
-      </w:pPr>
-      <w:r>
-        <w:rPr>
-          <w:sz w:val="36"/>
-        </w:rPr>
-        <w:lastRenderedPageBreak/>
-        <w:t>View:</w:t>
-      </w:r>
-    </w:p>
-    <w:p>
-      <w:pPr>
-        <w:rPr>
-          <w:sz w:val="26"/>
-          <w:szCs w:val="26"/>
-        </w:rPr>
-      </w:pPr>
-      <w:r>
-        <w:rPr>
-          <w:sz w:val="26"/>
-          <w:szCs w:val="26"/>
-        </w:rPr>
-        <w:t xml:space="preserve">Die View ist ein Visuelles Element, könnte z.B. eine Page oder ein </w:t>
-      </w:r>
-      <w:proofErr w:type="spellStart"/>
-      <w:r>
-        <w:rPr>
-          <w:sz w:val="26"/>
-          <w:szCs w:val="26"/>
-        </w:rPr>
-        <w:t>Window</w:t>
-      </w:r>
-      <w:proofErr w:type="spellEnd"/>
-      <w:r>
-        <w:rPr>
-          <w:sz w:val="26"/>
-          <w:szCs w:val="26"/>
-        </w:rPr>
-        <w:t xml:space="preserve"> sein. Die View referenziert </w:t>
-      </w:r>
-      <w:r>
-        <w:rPr>
-          <w:sz w:val="26"/>
-          <w:szCs w:val="26"/>
-        </w:rPr>
-        <w:t xml:space="preserve">den Controller (z.B. mit </w:t>
-      </w:r>
-      <w:proofErr w:type="spellStart"/>
-      <w:r>
-        <w:rPr>
-          <w:sz w:val="26"/>
-          <w:szCs w:val="26"/>
-        </w:rPr>
-        <w:t>DataContext</w:t>
-      </w:r>
-      <w:proofErr w:type="spellEnd"/>
-      <w:r>
-        <w:rPr>
-          <w:sz w:val="26"/>
-          <w:szCs w:val="26"/>
-        </w:rPr>
-        <w:t xml:space="preserve"> in WPF) und </w:t>
-      </w:r>
-      <w:r>
-        <w:rPr>
-          <w:b/>
-          <w:i/>
-          <w:sz w:val="26"/>
-          <w:szCs w:val="26"/>
-        </w:rPr>
-        <w:t>bindet</w:t>
-      </w:r>
-      <w:r>
-        <w:rPr>
-          <w:sz w:val="26"/>
-          <w:szCs w:val="26"/>
-        </w:rPr>
-        <w:t xml:space="preserve"> dann an bestimmte </w:t>
-      </w:r>
-      <w:r>
-        <w:rPr>
-          <w:b/>
-          <w:sz w:val="26"/>
-          <w:szCs w:val="26"/>
-        </w:rPr>
-        <w:t>Properties</w:t>
-      </w:r>
-      <w:r>
-        <w:rPr>
-          <w:sz w:val="26"/>
-          <w:szCs w:val="26"/>
-        </w:rPr>
-        <w:t xml:space="preserve"> </w:t>
-      </w:r>
-      <w:r>
-        <w:rPr>
-          <w:sz w:val="26"/>
-          <w:szCs w:val="26"/>
-        </w:rPr>
-        <w:t xml:space="preserve">oder </w:t>
-      </w:r>
-      <w:r>
-        <w:rPr>
-          <w:b/>
-          <w:sz w:val="26"/>
-          <w:szCs w:val="26"/>
-        </w:rPr>
-        <w:t>Commands</w:t>
-      </w:r>
-      <w:r>
-        <w:rPr>
-          <w:sz w:val="26"/>
-          <w:szCs w:val="26"/>
-        </w:rPr>
-        <w:t xml:space="preserve"> </w:t>
-      </w:r>
-      <w:r>
-        <w:rPr>
-          <w:sz w:val="26"/>
-          <w:szCs w:val="26"/>
-        </w:rPr>
-        <w:t>vom Controller</w:t>
-      </w:r>
-      <w:r>
-        <w:rPr>
-          <w:sz w:val="26"/>
-          <w:szCs w:val="26"/>
-        </w:rPr>
-        <w:t xml:space="preserve">. </w:t>
-      </w:r>
-    </w:p>
-    <w:p>
-      <w:pPr>
-        <w:rPr>
-          <w:sz w:val="26"/>
-          <w:szCs w:val="26"/>
-        </w:rPr>
-      </w:pPr>
-      <w:r>
-        <w:rPr>
-          <w:sz w:val="26"/>
-          <w:szCs w:val="26"/>
-        </w:rPr>
-        <w:t xml:space="preserve">Die View kann Änderungen zum Darstellen von den Properties selbst vornehmen, z.B. könnte die View ein </w:t>
-      </w:r>
-      <w:proofErr w:type="spellStart"/>
-      <w:r>
-        <w:rPr>
-          <w:b/>
-          <w:sz w:val="26"/>
-          <w:szCs w:val="26"/>
-        </w:rPr>
-        <w:t>DateTime</w:t>
-      </w:r>
-      <w:proofErr w:type="spellEnd"/>
-      <w:r>
-        <w:rPr>
-          <w:sz w:val="26"/>
-          <w:szCs w:val="26"/>
-        </w:rPr>
-        <w:t xml:space="preserve"> in ein bestimmtes Ausgabeformat bringen. </w:t>
-      </w:r>
-    </w:p>
-    <w:p>
-      <w:pPr>
-        <w:rPr>
-          <w:sz w:val="26"/>
-          <w:szCs w:val="26"/>
-        </w:rPr>
-      </w:pPr>
-      <w:r>
-        <w:rPr>
-          <w:sz w:val="26"/>
-          <w:szCs w:val="26"/>
-        </w:rPr>
-        <w:t xml:space="preserve">Ebenfalls enthält die View ein Code-Behind File, wo bestimmte Darstellungen ausprogrammiert werden können, welche schwierig z.B. in XAML verwirklicht werden kann. </w:t>
-      </w:r>
-    </w:p>
-    <w:p>
-      <w:pPr>
-        <w:rPr>
-          <w:sz w:val="26"/>
-          <w:szCs w:val="26"/>
-        </w:rPr>
-      </w:pPr>
-    </w:p>
-    <w:p>
-      <w:pPr>
-        <w:pStyle w:val="Heading1"/>
-        <w:rPr>
-          <w:sz w:val="36"/>
-        </w:rPr>
-      </w:pPr>
-      <w:r>
-        <w:rPr>
-          <w:sz w:val="36"/>
-        </w:rPr>
-        <w:t>Controller</w:t>
-      </w:r>
-    </w:p>
-    <w:p>
-      <w:pPr>
-        <w:rPr>
-          <w:sz w:val="26"/>
-          <w:szCs w:val="26"/>
-        </w:rPr>
-      </w:pPr>
-      <w:r>
-        <w:rPr>
-          <w:sz w:val="26"/>
-          <w:szCs w:val="26"/>
-        </w:rPr>
-        <w:t xml:space="preserve">Der Controller ist kein visuelles Element, sondern ist zuständig für einen spezifischen Task in der Anwendung. Der Controller enthält keine Instanz von der View, sondern nur vom Model, jedoch kann die View vom Controller mittels Events benachrichtigt werden (z.B. in C# </w:t>
-      </w:r>
-      <w:proofErr w:type="spellStart"/>
-      <w:r>
-        <w:rPr>
-          <w:sz w:val="26"/>
-          <w:szCs w:val="26"/>
-        </w:rPr>
-        <w:t>INotifyPropertyChanged</w:t>
-      </w:r>
-      <w:proofErr w:type="spellEnd"/>
-      <w:r>
-        <w:rPr>
-          <w:sz w:val="26"/>
-          <w:szCs w:val="26"/>
-        </w:rPr>
-        <w:t>).</w:t>
-      </w:r>
-    </w:p>
-    <w:p>
-      <w:pPr>
-        <w:rPr>
-          <w:sz w:val="26"/>
-          <w:szCs w:val="26"/>
-        </w:rPr>
-      </w:pPr>
-      <w:r>
-        <w:rPr>
-          <w:sz w:val="26"/>
-          <w:szCs w:val="26"/>
-        </w:rPr>
-        <w:t>E</w:t>
-      </w:r>
-      <w:r>
-        <w:rPr>
-          <w:sz w:val="26"/>
-          <w:szCs w:val="26"/>
-        </w:rPr>
-        <w:t xml:space="preserve">benso hat der Controller Properties oder Commands, die für die View durch </w:t>
-      </w:r>
-      <w:proofErr w:type="spellStart"/>
-      <w:r>
-        <w:rPr>
-          <w:sz w:val="26"/>
-          <w:szCs w:val="26"/>
-        </w:rPr>
-        <w:t>DataBinding</w:t>
-      </w:r>
-      <w:proofErr w:type="spellEnd"/>
-      <w:r>
-        <w:rPr>
-          <w:sz w:val="26"/>
-          <w:szCs w:val="26"/>
-        </w:rPr>
-        <w:t xml:space="preserve"> verwendet werden können.</w:t>
-      </w:r>
-    </w:p>
-    <w:p>
-      <w:pPr>
-        <w:rPr>
-          <w:sz w:val="26"/>
-          <w:szCs w:val="26"/>
-        </w:rPr>
-      </w:pPr>
-      <w:r>
-        <w:rPr>
-          <w:sz w:val="26"/>
-          <w:szCs w:val="26"/>
-        </w:rPr>
-        <w:t>Der Controller leitet Interaktionen von der View an das Model weiter</w:t>
-      </w:r>
-      <w:r>
-        <w:rPr>
-          <w:sz w:val="26"/>
-          <w:szCs w:val="26"/>
-        </w:rPr>
-        <w:t>:</w:t>
-      </w:r>
-    </w:p>
-    <w:p>
-      <w:pPr>
-        <w:pStyle w:val="ListParagraph"/>
-        <w:numPr>
-          <w:ilvl w:val="0"/>
-          <w:numId w:val="1"/>
-        </w:numPr>
-        <w:rPr>
-          <w:sz w:val="26"/>
-          <w:szCs w:val="26"/>
-        </w:rPr>
-      </w:pPr>
-      <w:r>
-        <w:rPr>
-          <w:sz w:val="26"/>
-          <w:szCs w:val="26"/>
-        </w:rPr>
-        <w:t>Der Controller kann dabei die Daten in ein passendes Format konvertieren, falls sie nicht für das Model passen</w:t>
-      </w:r>
-    </w:p>
-    <w:p>
-      <w:pPr>
-        <w:pStyle w:val="ListParagraph"/>
-        <w:numPr>
-          <w:ilvl w:val="0"/>
-          <w:numId w:val="1"/>
-        </w:numPr>
-        <w:rPr>
-          <w:sz w:val="26"/>
-          <w:szCs w:val="26"/>
-        </w:rPr>
-      </w:pPr>
-      <w:r>
-        <w:rPr>
-          <w:sz w:val="26"/>
-          <w:szCs w:val="26"/>
-        </w:rPr>
-        <w:t xml:space="preserve">Somit kann der Controller auch durch Interfaces Fehlermeldungen an die View weiterleiten (z.B. </w:t>
-      </w:r>
-      <w:proofErr w:type="spellStart"/>
-      <w:r>
-        <w:rPr>
-          <w:sz w:val="26"/>
-          <w:szCs w:val="26"/>
-        </w:rPr>
-        <w:t>IDataErrorInfo</w:t>
-      </w:r>
-      <w:proofErr w:type="spellEnd"/>
-      <w:r>
-        <w:rPr>
-          <w:sz w:val="26"/>
-          <w:szCs w:val="26"/>
-        </w:rPr>
-        <w:t xml:space="preserve"> </w:t>
-      </w:r>
-      <w:proofErr w:type="spellStart"/>
-      <w:r>
-        <w:rPr>
-          <w:sz w:val="26"/>
-          <w:szCs w:val="26"/>
-        </w:rPr>
-        <w:t>or</w:t>
-      </w:r>
-      <w:proofErr w:type="spellEnd"/>
-      <w:r>
-        <w:rPr>
-          <w:sz w:val="26"/>
-          <w:szCs w:val="26"/>
-        </w:rPr>
-        <w:t xml:space="preserve"> </w:t>
-      </w:r>
-      <w:proofErr w:type="spellStart"/>
-      <w:r>
-        <w:rPr>
-          <w:sz w:val="26"/>
-          <w:szCs w:val="26"/>
-        </w:rPr>
-        <w:t>INotifyDataErrorInfo</w:t>
-      </w:r>
-      <w:proofErr w:type="spellEnd"/>
-      <w:r>
-        <w:rPr>
-          <w:sz w:val="26"/>
-          <w:szCs w:val="26"/>
-        </w:rPr>
-        <w:t xml:space="preserve">) </w:t>
-      </w:r>
-    </w:p>
-    <w:p>
-      <w:pPr>
-        <w:rPr>
-          <w:sz w:val="26"/>
-          <w:szCs w:val="26"/>
-        </w:rPr>
-      </w:pPr>
-    </w:p>
-    <w:p>
-      <w:pPr>
-        <w:pStyle w:val="Heading1"/>
-        <w:rPr>
-          <w:sz w:val="36"/>
-        </w:rPr>
-      </w:pPr>
-      <w:r>
-        <w:rPr>
-          <w:sz w:val="36"/>
-        </w:rPr>
-        <w:t>Model</w:t>
-      </w:r>
-    </w:p>
-    <w:p>
-      <w:pPr>
-        <w:rPr>
-          <w:sz w:val="26"/>
-          <w:szCs w:val="26"/>
-        </w:rPr>
-      </w:pPr>
-      <w:r>
-        <w:rPr>
-          <w:sz w:val="26"/>
-          <w:szCs w:val="26"/>
-        </w:rPr>
-        <w:t>Das Model ist ebenfalls kein visuelles Element. Es ist zuständig für die Business Logik der Anwendung, mittels Berechnungen oder Zugriffe an Datenquellen mittels DAL (Data Access Layer) an Datenbanken oder Rest APIs</w:t>
-      </w:r>
-      <w:r>
-        <w:rPr>
-          <w:sz w:val="26"/>
-          <w:szCs w:val="26"/>
-        </w:rPr>
-        <w:t xml:space="preserve">. </w:t>
-      </w:r>
-    </w:p>
-    <w:p>
-      <w:pPr>
-        <w:rPr>
-          <w:sz w:val="26"/>
-          <w:szCs w:val="26"/>
-        </w:rPr>
-      </w:pPr>
-      <w:r>
-        <w:rPr>
-          <w:sz w:val="26"/>
-          <w:szCs w:val="26"/>
-        </w:rPr>
-        <w:t xml:space="preserve">Das Model enthält </w:t>
-      </w:r>
-      <w:r>
-        <w:rPr>
-          <w:b/>
-          <w:sz w:val="26"/>
-          <w:szCs w:val="26"/>
-        </w:rPr>
-        <w:t>keine Referenzen</w:t>
-      </w:r>
-      <w:r>
-        <w:rPr>
-          <w:sz w:val="26"/>
-          <w:szCs w:val="26"/>
-        </w:rPr>
-        <w:t xml:space="preserve"> an den Controller oder die View, jedoch werden beide mittels Events benachrichtigt (z.B. </w:t>
-      </w:r>
-      <w:proofErr w:type="spellStart"/>
-      <w:r>
-        <w:rPr>
-          <w:b/>
-          <w:sz w:val="26"/>
-          <w:szCs w:val="26"/>
-        </w:rPr>
-        <w:t>INotifyPropertyChanged</w:t>
-      </w:r>
-      <w:proofErr w:type="spellEnd"/>
-      <w:r>
-        <w:rPr>
-          <w:sz w:val="26"/>
-          <w:szCs w:val="26"/>
-        </w:rPr>
-        <w:t xml:space="preserve"> oder </w:t>
-      </w:r>
-      <w:proofErr w:type="spellStart"/>
-      <w:r>
-        <w:rPr>
-          <w:b/>
-          <w:sz w:val="26"/>
-          <w:szCs w:val="26"/>
-        </w:rPr>
-        <w:t>INotifyCollectionChanged</w:t>
-      </w:r>
-      <w:proofErr w:type="spellEnd"/>
-      <w:r>
-        <w:rPr>
-          <w:sz w:val="26"/>
-          <w:szCs w:val="26"/>
-        </w:rPr>
-        <w:t>)</w:t>
-      </w:r>
-      <w:r>
-        <w:rPr>
-          <w:sz w:val="26"/>
-          <w:szCs w:val="26"/>
-        </w:rPr>
-        <w:t xml:space="preserve">. </w:t>
-      </w:r>
-    </w:p>
-    <w:p>
-      <w:pPr>
-        <w:rPr>
-          <w:sz w:val="26"/>
-          <w:szCs w:val="26"/>
-        </w:rPr>
-      </w:pPr>
     </w:p>
     <w:sectPr>
       <w:headerReference w:type="default" r:id="rId8"/>
@@ -1825,6 +1906,28 @@
       <w:szCs w:val="32"/>
     </w:rPr>
   </w:style>
+  <w:style w:type="paragraph" w:styleId="Heading2">
+    <w:name w:val="heading 2"/>
+    <w:basedOn w:val="Normal"/>
+    <w:next w:val="Normal"/>
+    <w:link w:val="Heading2Char"/>
+    <w:uiPriority w:val="9"/>
+    <w:unhideWhenUsed/>
+    <w:qFormat/>
+    <w:rsid w:val="00FD0E27"/>
+    <w:pPr>
+      <w:keepNext/>
+      <w:keepLines/>
+      <w:spacing w:before="40" w:after="0"/>
+      <w:outlineLvl w:val="1"/>
+    </w:pPr>
+    <w:rPr>
+      <w:rFonts w:asciiTheme="majorHAnsi" w:eastAsiaTheme="majorEastAsia" w:hAnsiTheme="majorHAnsi" w:cstheme="majorBidi"/>
+      <w:color w:val="2F5496" w:themeColor="accent1" w:themeShade="BF"/>
+      <w:sz w:val="26"/>
+      <w:szCs w:val="26"/>
+    </w:rPr>
+  </w:style>
   <w:style w:type="character" w:default="1" w:styleId="DefaultParagraphFont">
     <w:name w:val="Default Paragraph Font"/>
     <w:uiPriority w:val="1"/>
@@ -1954,6 +2057,19 @@
     <w:link w:val="Footer"/>
     <w:uiPriority w:val="99"/>
     <w:rsid w:val="00CA7011"/>
+  </w:style>
+  <w:style w:type="character" w:customStyle="1" w:styleId="Heading2Char">
+    <w:name w:val="Heading 2 Char"/>
+    <w:basedOn w:val="DefaultParagraphFont"/>
+    <w:link w:val="Heading2"/>
+    <w:uiPriority w:val="9"/>
+    <w:rsid w:val="00FD0E27"/>
+    <w:rPr>
+      <w:rFonts w:asciiTheme="majorHAnsi" w:eastAsiaTheme="majorEastAsia" w:hAnsiTheme="majorHAnsi" w:cstheme="majorBidi"/>
+      <w:color w:val="2F5496" w:themeColor="accent1" w:themeShade="BF"/>
+      <w:sz w:val="26"/>
+      <w:szCs w:val="26"/>
+    </w:rPr>
   </w:style>
 </w:styles>
 </file>

</xml_diff>